<commit_message>
Images + mots en _
</commit_message>
<xml_diff>
--- a/Pendu TP1/TP1 Prise en main de visual studio.docx
+++ b/Pendu TP1/TP1 Prise en main de visual studio.docx
@@ -48,13 +48,23 @@
           <w:color w:val="FF0000"/>
         </w:rPr>
       </w:pPr>
+      <w:proofErr w:type="spellStart"/>
       <w:r>
         <w:rPr>
           <w:b/>
           <w:bCs/>
           <w:color w:val="FF0000"/>
         </w:rPr>
-        <w:t xml:space="preserve">Disclaimer :  Il est important de comprendre le code présent dans le TP que vous allez copier-coller. </w:t>
+        <w:t>Disclaimer</w:t>
+      </w:r>
+      <w:proofErr w:type="spellEnd"/>
+      <w:r>
+        <w:rPr>
+          <w:b/>
+          <w:bCs/>
+          <w:color w:val="FF0000"/>
+        </w:rPr>
+        <w:t xml:space="preserve"> :  Il est important de comprendre le code présent dans le TP que vous allez copier-coller. </w:t>
       </w:r>
     </w:p>
     <w:p>
@@ -464,8 +474,17 @@
           <w:b/>
           <w:bCs/>
         </w:rPr>
-        <w:t>Application Windows Form</w:t>
-      </w:r>
+        <w:t xml:space="preserve">Application Windows </w:t>
+      </w:r>
+      <w:proofErr w:type="spellStart"/>
+      <w:r>
+        <w:rPr>
+          <w:b/>
+          <w:bCs/>
+        </w:rPr>
+        <w:t>Form</w:t>
+      </w:r>
+      <w:proofErr w:type="spellEnd"/>
       <w:r>
         <w:t xml:space="preserve"> : des projets basés sur des interfaces Windows simples, </w:t>
       </w:r>
@@ -655,11 +674,16 @@
         <w:t>e</w:t>
       </w:r>
       <w:r>
-        <w:t xml:space="preserve"> text</w:t>
+        <w:t xml:space="preserve"> </w:t>
+      </w:r>
+      <w:proofErr w:type="spellStart"/>
+      <w:r>
+        <w:t>text</w:t>
       </w:r>
       <w:r>
         <w:t>box</w:t>
       </w:r>
+      <w:proofErr w:type="spellEnd"/>
       <w:r>
         <w:t xml:space="preserve">. Pour cela il suffit de faire un glisser déposer depuis la barre d’outils vers </w:t>
       </w:r>
@@ -820,7 +844,15 @@
         <w:spacing w:before="100" w:beforeAutospacing="1" w:after="100" w:afterAutospacing="1" w:line="240" w:lineRule="auto"/>
       </w:pPr>
       <w:r>
-        <w:t>Utiliser le champ « Text » pour changer le texte du bouton</w:t>
+        <w:t>Utiliser le champ « </w:t>
+      </w:r>
+      <w:proofErr w:type="spellStart"/>
+      <w:r>
+        <w:t>Text</w:t>
+      </w:r>
+      <w:proofErr w:type="spellEnd"/>
+      <w:r>
+        <w:t> » pour changer le texte du bouton</w:t>
       </w:r>
     </w:p>
     <w:p>
@@ -883,7 +915,15 @@
         <w:spacing w:before="100" w:beforeAutospacing="1" w:after="100" w:afterAutospacing="1" w:line="240" w:lineRule="auto"/>
       </w:pPr>
       <w:r>
-        <w:t>Changer le nom du bouton « button1 » en « btn_valider »</w:t>
+        <w:t>Changer le nom du bouton « button1 » en « </w:t>
+      </w:r>
+      <w:proofErr w:type="spellStart"/>
+      <w:r>
+        <w:t>btn_valider</w:t>
+      </w:r>
+      <w:proofErr w:type="spellEnd"/>
+      <w:r>
+        <w:t> »</w:t>
       </w:r>
       <w:r>
         <w:t>.</w:t>
@@ -909,6 +949,7 @@
           <w:noProof/>
           <w:lang w:eastAsia="fr-FR"/>
         </w:rPr>
+        <w:lastRenderedPageBreak/>
         <w:drawing>
           <wp:inline distT="0" distB="0" distL="0" distR="0" wp14:anchorId="62C914C8" wp14:editId="572F1F09">
             <wp:extent cx="2172003" cy="943107"/>
@@ -951,10 +992,34 @@
         <w:spacing w:before="100" w:beforeAutospacing="1" w:after="100" w:afterAutospacing="1" w:line="240" w:lineRule="auto"/>
       </w:pPr>
       <w:r>
-        <w:t>Changer le nom du textbox en « txt_afficher »</w:t>
-      </w:r>
-      <w:r>
-        <w:t xml:space="preserve"> et le nom du label en « lbl_rep »</w:t>
+        <w:t xml:space="preserve">Changer le nom du </w:t>
+      </w:r>
+      <w:proofErr w:type="spellStart"/>
+      <w:r>
+        <w:t>textbox</w:t>
+      </w:r>
+      <w:proofErr w:type="spellEnd"/>
+      <w:r>
+        <w:t xml:space="preserve"> en « </w:t>
+      </w:r>
+      <w:proofErr w:type="spellStart"/>
+      <w:r>
+        <w:t>txt_afficher</w:t>
+      </w:r>
+      <w:proofErr w:type="spellEnd"/>
+      <w:r>
+        <w:t> »</w:t>
+      </w:r>
+      <w:r>
+        <w:t xml:space="preserve"> et le nom du label en « </w:t>
+      </w:r>
+      <w:proofErr w:type="spellStart"/>
+      <w:r>
+        <w:t>lbl_rep</w:t>
+      </w:r>
+      <w:proofErr w:type="spellEnd"/>
+      <w:r>
+        <w:t> »</w:t>
       </w:r>
     </w:p>
     <w:p>
@@ -962,11 +1027,29 @@
         <w:spacing w:before="100" w:beforeAutospacing="1" w:after="100" w:afterAutospacing="1" w:line="240" w:lineRule="auto"/>
       </w:pPr>
       <w:r>
-        <w:t xml:space="preserve">Dans les propriétés du textbox, cherchez la propriété enable et </w:t>
-      </w:r>
+        <w:t xml:space="preserve">Dans les propriétés du </w:t>
+      </w:r>
+      <w:proofErr w:type="spellStart"/>
+      <w:r>
+        <w:t>textbox</w:t>
+      </w:r>
+      <w:proofErr w:type="spellEnd"/>
+      <w:r>
+        <w:t xml:space="preserve">, cherchez la propriété </w:t>
+      </w:r>
+      <w:proofErr w:type="spellStart"/>
+      <w:r>
+        <w:t>enable</w:t>
+      </w:r>
+      <w:proofErr w:type="spellEnd"/>
+      <w:r>
+        <w:t xml:space="preserve"> et </w:t>
+      </w:r>
+      <w:proofErr w:type="spellStart"/>
       <w:r>
         <w:t>passez-la</w:t>
       </w:r>
+      <w:proofErr w:type="spellEnd"/>
       <w:r>
         <w:t xml:space="preserve"> à « False ». Puis tentez de reproduire l’affiche suivant </w:t>
       </w:r>
@@ -1190,6 +1273,7 @@
           <w:sz w:val="28"/>
           <w:szCs w:val="28"/>
         </w:rPr>
+        <w:lastRenderedPageBreak/>
         <w:t>Phase</w:t>
       </w:r>
       <w:r>
@@ -1389,8 +1473,18 @@
       <w:pPr>
         <w:spacing w:before="100" w:beforeAutospacing="1" w:after="100" w:afterAutospacing="1" w:line="240" w:lineRule="auto"/>
       </w:pPr>
-      <w:r>
-        <w:t>txt_afficher.Text = "Bonjour à tous";</w:t>
+      <w:proofErr w:type="spellStart"/>
+      <w:proofErr w:type="gramStart"/>
+      <w:r>
+        <w:t>txt</w:t>
+      </w:r>
+      <w:proofErr w:type="gramEnd"/>
+      <w:r>
+        <w:t>_afficher.Text</w:t>
+      </w:r>
+      <w:proofErr w:type="spellEnd"/>
+      <w:r>
+        <w:t xml:space="preserve"> = "Bonjour à tous";</w:t>
       </w:r>
       <w:r>
         <w:t xml:space="preserve"> //Bonjour le commentaire</w:t>
@@ -1405,6 +1499,7 @@
           <w:noProof/>
           <w:lang w:eastAsia="fr-FR"/>
         </w:rPr>
+        <w:lastRenderedPageBreak/>
         <w:drawing>
           <wp:inline distT="0" distB="0" distL="0" distR="0" wp14:anchorId="2DD0C393" wp14:editId="3CEBB8C4">
             <wp:extent cx="4058216" cy="800212"/>
@@ -1447,7 +1542,15 @@
         <w:spacing w:before="100" w:beforeAutospacing="1" w:after="100" w:afterAutospacing="1" w:line="240" w:lineRule="auto"/>
       </w:pPr>
       <w:r>
-        <w:t xml:space="preserve">Ici nous utilisons une action (l’appuis sur le bouton) pour que le code s’exécute. </w:t>
+        <w:t>Ici nous utilisons une action (l’</w:t>
+      </w:r>
+      <w:proofErr w:type="spellStart"/>
+      <w:r>
+        <w:t>appuis</w:t>
+      </w:r>
+      <w:proofErr w:type="spellEnd"/>
+      <w:r>
+        <w:t xml:space="preserve"> sur le bouton) pour que le code s’exécute. </w:t>
       </w:r>
     </w:p>
     <w:p>
@@ -1546,7 +1649,15 @@
         <w:t xml:space="preserve">L’écran suivant devrais s’afficher et lors du clic sur le bouton </w:t>
       </w:r>
       <w:r>
-        <w:t xml:space="preserve">le message devrait s’afficher dans la textbox. </w:t>
+        <w:t xml:space="preserve">le message devrait s’afficher dans la </w:t>
+      </w:r>
+      <w:proofErr w:type="spellStart"/>
+      <w:r>
+        <w:t>textbox</w:t>
+      </w:r>
+      <w:proofErr w:type="spellEnd"/>
+      <w:r>
+        <w:t xml:space="preserve">. </w:t>
       </w:r>
     </w:p>
     <w:p>
@@ -1617,7 +1728,25 @@
           <w:bCs/>
           <w:color w:val="FF0000"/>
         </w:rPr>
-        <w:t xml:space="preserve">Si vous avez fermé votre onglet design il suffit de double cliquer sur le form correspondant. </w:t>
+        <w:t xml:space="preserve">Si vous avez fermé votre onglet design il suffit de double cliquer sur le </w:t>
+      </w:r>
+      <w:proofErr w:type="spellStart"/>
+      <w:r>
+        <w:rPr>
+          <w:b/>
+          <w:bCs/>
+          <w:color w:val="FF0000"/>
+        </w:rPr>
+        <w:t>form</w:t>
+      </w:r>
+      <w:proofErr w:type="spellEnd"/>
+      <w:r>
+        <w:rPr>
+          <w:b/>
+          <w:bCs/>
+          <w:color w:val="FF0000"/>
+        </w:rPr>
+        <w:t xml:space="preserve"> correspondant. </w:t>
       </w:r>
     </w:p>
     <w:p>
@@ -1641,7 +1770,25 @@
           <w:bCs/>
           <w:color w:val="FF0000"/>
         </w:rPr>
-        <w:t xml:space="preserve">Si vous avez fermé votre onglet contenant le code, il suffit de sélectionner le form et d’appuyer sur F7 </w:t>
+        <w:t xml:space="preserve">Si vous avez fermé votre onglet contenant le code, il suffit de sélectionner le </w:t>
+      </w:r>
+      <w:proofErr w:type="spellStart"/>
+      <w:r>
+        <w:rPr>
+          <w:b/>
+          <w:bCs/>
+          <w:color w:val="FF0000"/>
+        </w:rPr>
+        <w:t>form</w:t>
+      </w:r>
+      <w:proofErr w:type="spellEnd"/>
+      <w:r>
+        <w:rPr>
+          <w:b/>
+          <w:bCs/>
+          <w:color w:val="FF0000"/>
+        </w:rPr>
+        <w:t xml:space="preserve"> et d’appuyer sur F7 </w:t>
       </w:r>
     </w:p>
     <w:p>
@@ -1649,10 +1796,19 @@
         <w:pStyle w:val="Titre3"/>
       </w:pPr>
       <w:r>
+        <w:lastRenderedPageBreak/>
         <w:t xml:space="preserve">Phase 7 : </w:t>
       </w:r>
       <w:r>
-        <w:t xml:space="preserve">Récupérer des données dans des textbox et afficher un message </w:t>
+        <w:t xml:space="preserve">Récupérer des données dans des </w:t>
+      </w:r>
+      <w:proofErr w:type="spellStart"/>
+      <w:r>
+        <w:t>textbox</w:t>
+      </w:r>
+      <w:proofErr w:type="spellEnd"/>
+      <w:r>
+        <w:t xml:space="preserve"> et afficher un message </w:t>
       </w:r>
     </w:p>
     <w:p>
@@ -1663,7 +1819,23 @@
         <w:t xml:space="preserve"> en n’oubliant pas de </w:t>
       </w:r>
       <w:r>
-        <w:t>renommer les textbox que vous venez d’ajouter « txt_ &lt;nom à afficher&gt; »</w:t>
+        <w:t xml:space="preserve">renommer les </w:t>
+      </w:r>
+      <w:proofErr w:type="spellStart"/>
+      <w:r>
+        <w:t>textbox</w:t>
+      </w:r>
+      <w:proofErr w:type="spellEnd"/>
+      <w:r>
+        <w:t xml:space="preserve"> que vous venez d’ajouter « </w:t>
+      </w:r>
+      <w:proofErr w:type="spellStart"/>
+      <w:r>
+        <w:t>txt</w:t>
+      </w:r>
+      <w:proofErr w:type="spellEnd"/>
+      <w:r>
+        <w:t>_ &lt;nom à afficher&gt; »</w:t>
       </w:r>
     </w:p>
     <w:p>
@@ -1737,20 +1909,58 @@
         <w:rPr>
           <w:lang w:val="en-US"/>
         </w:rPr>
-        <w:t xml:space="preserve">result += txt_nom.Text ; </w:t>
-      </w:r>
-    </w:p>
-    <w:p>
-      <w:pPr>
-        <w:rPr>
-          <w:lang w:val="en-US"/>
-        </w:rPr>
-      </w:pPr>
-      <w:r>
-        <w:rPr>
-          <w:lang w:val="en-US"/>
-        </w:rPr>
-        <w:t xml:space="preserve">txt_afficher.Text = </w:t>
+        <w:t xml:space="preserve">result += </w:t>
+      </w:r>
+      <w:proofErr w:type="spellStart"/>
+      <w:r>
+        <w:rPr>
+          <w:lang w:val="en-US"/>
+        </w:rPr>
+        <w:t>txt_</w:t>
+      </w:r>
+      <w:proofErr w:type="gramStart"/>
+      <w:r>
+        <w:rPr>
+          <w:lang w:val="en-US"/>
+        </w:rPr>
+        <w:t>nom.Text</w:t>
+      </w:r>
+      <w:proofErr w:type="spellEnd"/>
+      <w:proofErr w:type="gramEnd"/>
+      <w:r>
+        <w:rPr>
+          <w:lang w:val="en-US"/>
+        </w:rPr>
+        <w:t xml:space="preserve"> ; </w:t>
+      </w:r>
+    </w:p>
+    <w:p>
+      <w:pPr>
+        <w:rPr>
+          <w:lang w:val="en-US"/>
+        </w:rPr>
+      </w:pPr>
+      <w:proofErr w:type="spellStart"/>
+      <w:r>
+        <w:rPr>
+          <w:lang w:val="en-US"/>
+        </w:rPr>
+        <w:t>txt_</w:t>
+      </w:r>
+      <w:proofErr w:type="gramStart"/>
+      <w:r>
+        <w:rPr>
+          <w:lang w:val="en-US"/>
+        </w:rPr>
+        <w:t>afficher.Text</w:t>
+      </w:r>
+      <w:proofErr w:type="spellEnd"/>
+      <w:proofErr w:type="gramEnd"/>
+      <w:r>
+        <w:rPr>
+          <w:lang w:val="en-US"/>
+        </w:rPr>
+        <w:t xml:space="preserve"> = </w:t>
       </w:r>
       <w:r>
         <w:rPr>
@@ -1775,7 +1985,15 @@
         <w:t xml:space="preserve">Modifier votre code pour que le </w:t>
       </w:r>
       <w:r>
-        <w:t xml:space="preserve">message « Bonjour &lt;Votre prénom&gt;  &lt;Votre nom&gt; » </w:t>
+        <w:t>message « Bonjour &lt;Votre prénom</w:t>
+      </w:r>
+      <w:proofErr w:type="gramStart"/>
+      <w:r>
+        <w:t>&gt;  &lt;</w:t>
+      </w:r>
+      <w:proofErr w:type="gramEnd"/>
+      <w:r>
+        <w:t xml:space="preserve">Votre nom&gt; » </w:t>
       </w:r>
     </w:p>
     <w:p>
@@ -1787,6 +2005,7 @@
           <w:noProof/>
           <w:lang w:eastAsia="fr-FR"/>
         </w:rPr>
+        <w:lastRenderedPageBreak/>
         <w:drawing>
           <wp:inline distT="0" distB="0" distL="0" distR="0" wp14:anchorId="58596C06" wp14:editId="7991F87F">
             <wp:extent cx="3848637" cy="2667372"/>
@@ -1829,7 +2048,15 @@
         <w:pStyle w:val="Titre3"/>
       </w:pPr>
       <w:r>
-        <w:t xml:space="preserve">Phase 8 : Contrôle des données dans les textbox </w:t>
+        <w:t xml:space="preserve">Phase 8 : Contrôle des données dans les </w:t>
+      </w:r>
+      <w:proofErr w:type="spellStart"/>
+      <w:r>
+        <w:t>textbox</w:t>
+      </w:r>
+      <w:proofErr w:type="spellEnd"/>
+      <w:r>
+        <w:t xml:space="preserve"> </w:t>
       </w:r>
     </w:p>
     <w:p>
@@ -1841,8 +2068,21 @@
       </w:r>
     </w:p>
     <w:p>
-      <w:r>
-        <w:t>if (txt_nom.Text != "")</w:t>
+      <w:proofErr w:type="gramStart"/>
+      <w:r>
+        <w:t>if</w:t>
+      </w:r>
+      <w:proofErr w:type="gramEnd"/>
+      <w:r>
+        <w:t xml:space="preserve"> (</w:t>
+      </w:r>
+      <w:proofErr w:type="spellStart"/>
+      <w:r>
+        <w:t>txt_nom.Text</w:t>
+      </w:r>
+      <w:proofErr w:type="spellEnd"/>
+      <w:r>
+        <w:t xml:space="preserve"> != "")</w:t>
       </w:r>
     </w:p>
     <w:p>
@@ -1892,14 +2132,35 @@
       <w:r>
         <w:t xml:space="preserve">Pour afficher une boite de message à l’utilisateur, on utilise le code suivant : </w:t>
       </w:r>
-      <w:r>
-        <w:t>MessageBox.Show("Aucun nom n'est rentré",</w:t>
+      <w:proofErr w:type="spellStart"/>
+      <w:r>
+        <w:t>MessageBox.Show</w:t>
+      </w:r>
+      <w:proofErr w:type="spellEnd"/>
+      <w:r>
+        <w:t>("Aucun nom n'est rentré",</w:t>
       </w:r>
       <w:r>
         <w:t xml:space="preserve"> </w:t>
       </w:r>
       <w:r>
-        <w:t>"Erreur",MessageBoxButtons.OK,MessageBoxIcon.Warning);</w:t>
+        <w:t>"Erreur</w:t>
+      </w:r>
+      <w:proofErr w:type="gramStart"/>
+      <w:r>
+        <w:t>",</w:t>
+      </w:r>
+      <w:proofErr w:type="spellStart"/>
+      <w:r>
+        <w:t>MessageBoxButtons.OK</w:t>
+      </w:r>
+      <w:proofErr w:type="gramEnd"/>
+      <w:r>
+        <w:t>,MessageBoxIcon.Warning</w:t>
+      </w:r>
+      <w:proofErr w:type="spellEnd"/>
+      <w:r>
+        <w:t>);</w:t>
       </w:r>
     </w:p>
     <w:p/>
@@ -1912,6 +2173,7 @@
           <w:noProof/>
           <w:lang w:eastAsia="fr-FR"/>
         </w:rPr>
+        <w:lastRenderedPageBreak/>
         <w:drawing>
           <wp:inline distT="0" distB="0" distL="0" distR="0" wp14:anchorId="4325E91F" wp14:editId="7E56D619">
             <wp:extent cx="3628339" cy="2130071"/>
@@ -1965,8 +2227,13 @@
         <w:t>0</w:t>
       </w:r>
       <w:r>
-        <w:t> : Utilisation d’un combobox</w:t>
-      </w:r>
+        <w:t xml:space="preserve"> : Utilisation d’un </w:t>
+      </w:r>
+      <w:proofErr w:type="spellStart"/>
+      <w:r>
+        <w:t>combobox</w:t>
+      </w:r>
+      <w:proofErr w:type="spellEnd"/>
     </w:p>
     <w:p>
       <w:r>
@@ -2021,7 +2288,15 @@
     </w:p>
     <w:p>
       <w:r>
-        <w:t xml:space="preserve">Pour charger un combobox </w:t>
+        <w:t xml:space="preserve">Pour charger un </w:t>
+      </w:r>
+      <w:proofErr w:type="spellStart"/>
+      <w:r>
+        <w:t>combobox</w:t>
+      </w:r>
+      <w:proofErr w:type="spellEnd"/>
+      <w:r>
+        <w:t xml:space="preserve"> </w:t>
       </w:r>
       <w:r>
         <w:t xml:space="preserve">au lancement de l’écran il faut ajouter son code ici : </w:t>
@@ -2075,7 +2350,25 @@
         <w:t xml:space="preserve">Pour ajouter des éléments </w:t>
       </w:r>
       <w:r>
-        <w:t>on utilise le code suivant : &lt;Nom du combobox&gt;.Items.Add(</w:t>
+        <w:t xml:space="preserve">on utilise le code suivant : &lt;Nom du </w:t>
+      </w:r>
+      <w:proofErr w:type="spellStart"/>
+      <w:r>
+        <w:t>combobox</w:t>
+      </w:r>
+      <w:proofErr w:type="spellEnd"/>
+      <w:proofErr w:type="gramStart"/>
+      <w:r>
+        <w:t>&gt;.</w:t>
+      </w:r>
+      <w:proofErr w:type="spellStart"/>
+      <w:r>
+        <w:t>Items.Add</w:t>
+      </w:r>
+      <w:proofErr w:type="spellEnd"/>
+      <w:proofErr w:type="gramEnd"/>
+      <w:r>
+        <w:t>(</w:t>
       </w:r>
       <w:r>
         <w:t>"</w:t>
@@ -2104,6 +2397,7 @@
           <w:noProof/>
           <w:lang w:eastAsia="fr-FR"/>
         </w:rPr>
+        <w:lastRenderedPageBreak/>
         <w:drawing>
           <wp:inline distT="0" distB="0" distL="0" distR="0" wp14:anchorId="4E2B6D1A" wp14:editId="73055356">
             <wp:extent cx="2000529" cy="1428949"/>
@@ -2159,52 +2453,121 @@
       <w:r>
         <w:t xml:space="preserve">Pour cela on va utiliser l’événement </w:t>
       </w:r>
+      <w:proofErr w:type="spellStart"/>
       <w:r>
         <w:t>SelectIndexChanged</w:t>
       </w:r>
+      <w:proofErr w:type="spellEnd"/>
       <w:r>
         <w:t xml:space="preserve"> </w:t>
       </w:r>
       <w:r>
-        <w:t>du combobox</w:t>
-      </w:r>
-    </w:p>
-    <w:p>
-      <w:r>
-        <w:t>Pour connaitre la valeur sélectionné on utilise le code suivant : &lt;Nom du combobox&gt;</w:t>
-      </w:r>
-      <w:r>
-        <w:t>.SelectedItem</w:t>
-      </w:r>
+        <w:t xml:space="preserve">du </w:t>
+      </w:r>
+      <w:proofErr w:type="spellStart"/>
+      <w:r>
+        <w:t>combobox</w:t>
+      </w:r>
+      <w:proofErr w:type="spellEnd"/>
+    </w:p>
+    <w:p>
+      <w:r>
+        <w:t xml:space="preserve">Pour connaitre la valeur sélectionné on utilise le code suivant : &lt;Nom du </w:t>
+      </w:r>
+      <w:proofErr w:type="spellStart"/>
+      <w:r>
+        <w:t>combobox</w:t>
+      </w:r>
+      <w:proofErr w:type="spellEnd"/>
+      <w:proofErr w:type="gramStart"/>
+      <w:r>
+        <w:t>&gt;</w:t>
+      </w:r>
+      <w:r>
+        <w:t>.</w:t>
+      </w:r>
+      <w:proofErr w:type="spellStart"/>
+      <w:r>
+        <w:t>SelectedItem</w:t>
+      </w:r>
+      <w:proofErr w:type="spellEnd"/>
+      <w:proofErr w:type="gramEnd"/>
       <w:r>
         <w:t xml:space="preserve"> </w:t>
       </w:r>
     </w:p>
     <w:p>
       <w:r>
-        <w:t xml:space="preserve">Pour changer la couleur de fond de la Form on utilise le code suivant : </w:t>
-      </w:r>
-      <w:r>
-        <w:t>this.BackColor = Color.Red;</w:t>
-      </w:r>
-    </w:p>
-    <w:p>
-      <w:r>
-        <w:t xml:space="preserve">Pour mettre en gras le text d’un label on utilise le code suivant : </w:t>
-      </w:r>
-    </w:p>
-    <w:p>
+        <w:t xml:space="preserve">Pour changer la couleur de fond de la </w:t>
+      </w:r>
+      <w:proofErr w:type="spellStart"/>
+      <w:r>
+        <w:t>Form</w:t>
+      </w:r>
+      <w:proofErr w:type="spellEnd"/>
+      <w:r>
+        <w:t xml:space="preserve"> on utilise le code suivant : </w:t>
+      </w:r>
+      <w:proofErr w:type="spellStart"/>
+      <w:proofErr w:type="gramStart"/>
+      <w:r>
+        <w:t>this.BackColor</w:t>
+      </w:r>
+      <w:proofErr w:type="spellEnd"/>
+      <w:proofErr w:type="gramEnd"/>
+      <w:r>
+        <w:t xml:space="preserve"> = </w:t>
+      </w:r>
+      <w:proofErr w:type="spellStart"/>
+      <w:r>
+        <w:t>Color.Red</w:t>
+      </w:r>
+      <w:proofErr w:type="spellEnd"/>
+      <w:r>
+        <w:t>;</w:t>
+      </w:r>
+    </w:p>
+    <w:p>
+      <w:r>
+        <w:t xml:space="preserve">Pour mettre en gras le </w:t>
+      </w:r>
+      <w:proofErr w:type="spellStart"/>
+      <w:r>
+        <w:t>text</w:t>
+      </w:r>
+      <w:proofErr w:type="spellEnd"/>
+      <w:r>
+        <w:t xml:space="preserve"> d’un label on utilise le code suivant : </w:t>
+      </w:r>
+    </w:p>
+    <w:p>
+      <w:r>
+        <w:t>&lt;Nom du label</w:t>
+      </w:r>
+      <w:proofErr w:type="gramStart"/>
+      <w:r>
+        <w:t>&gt;</w:t>
+      </w:r>
+      <w:r>
+        <w:t>.Font</w:t>
+      </w:r>
+      <w:proofErr w:type="gramEnd"/>
+      <w:r>
+        <w:t xml:space="preserve"> = new Font(</w:t>
+      </w:r>
       <w:r>
         <w:t>&lt;Nom du label&gt;</w:t>
       </w:r>
       <w:r>
-        <w:t>.Font = new Font(</w:t>
-      </w:r>
-      <w:r>
-        <w:t>&lt;Nom du label&gt;</w:t>
-      </w:r>
-      <w:r>
-        <w:t>.Font, FontStyle.Bold);</w:t>
+        <w:t xml:space="preserve">.Font, </w:t>
+      </w:r>
+      <w:proofErr w:type="spellStart"/>
+      <w:r>
+        <w:t>FontStyle.Bold</w:t>
+      </w:r>
+      <w:proofErr w:type="spellEnd"/>
+      <w:r>
+        <w:t>);</w:t>
       </w:r>
     </w:p>
     <w:p>
@@ -2217,9 +2580,19 @@
       <w:r>
         <w:t xml:space="preserve"> on utilise le code suivant : </w:t>
       </w:r>
-      <w:r>
-        <w:t>Color.FromArgb(153, 180, 209);</w:t>
-      </w:r>
+      <w:proofErr w:type="spellStart"/>
+      <w:r>
+        <w:t>Color.FromArgb</w:t>
+      </w:r>
+      <w:proofErr w:type="spellEnd"/>
+      <w:r>
+        <w:t>(153, 180, 209</w:t>
+      </w:r>
+      <w:proofErr w:type="gramStart"/>
+      <w:r>
+        <w:t>);</w:t>
+      </w:r>
+      <w:proofErr w:type="gramEnd"/>
     </w:p>
     <w:p>
       <w:r>
@@ -2467,6 +2840,7 @@
     </w:p>
     <w:p>
       <w:r>
+        <w:lastRenderedPageBreak/>
         <w:t>Vous venez de créer une action non désirée. Si vous effacez le code généré, vous obtiendrez l’erreur suivante en retournant sur la page de génération de l’affichage.</w:t>
       </w:r>
     </w:p>
@@ -2807,12 +3181,28 @@
         <w:pStyle w:val="Titre3"/>
       </w:pPr>
       <w:r>
-        <w:t>Phase 12 : Création d’un nouveau form et liaison</w:t>
-      </w:r>
-    </w:p>
-    <w:p>
-      <w:r>
-        <w:t xml:space="preserve">Nous allons créer un nouveau Form, pour cela il faut cliquez droit sur le nom de votre projet et choisir :  Ajouter &gt; Nouvel élément </w:t>
+        <w:t xml:space="preserve">Phase 12 : Création d’un nouveau </w:t>
+      </w:r>
+      <w:proofErr w:type="spellStart"/>
+      <w:r>
+        <w:t>form</w:t>
+      </w:r>
+      <w:proofErr w:type="spellEnd"/>
+      <w:r>
+        <w:t xml:space="preserve"> et liaison</w:t>
+      </w:r>
+    </w:p>
+    <w:p>
+      <w:r>
+        <w:t xml:space="preserve">Nous allons créer un nouveau </w:t>
+      </w:r>
+      <w:proofErr w:type="spellStart"/>
+      <w:r>
+        <w:t>Form</w:t>
+      </w:r>
+      <w:proofErr w:type="spellEnd"/>
+      <w:r>
+        <w:t xml:space="preserve">, pour cela il faut cliquez droit sur le nom de votre projet et choisir :  Ajouter &gt; Nouvel élément </w:t>
       </w:r>
     </w:p>
     <w:p/>
@@ -2825,6 +3215,7 @@
           <w:noProof/>
           <w:lang w:eastAsia="fr-FR"/>
         </w:rPr>
+        <w:lastRenderedPageBreak/>
         <w:drawing>
           <wp:inline distT="0" distB="0" distL="0" distR="0" wp14:anchorId="648AB6EE" wp14:editId="3D817B56">
             <wp:extent cx="3664833" cy="2501798"/>
@@ -2870,11 +3261,15 @@
         <w:t xml:space="preserve"> Formulaire</w:t>
       </w:r>
       <w:r>
-        <w:t xml:space="preserve"> WindowForm</w:t>
-      </w:r>
-    </w:p>
-    <w:p>
-      <w:bookmarkStart w:id="0" w:name="_GoBack"/>
+        <w:t xml:space="preserve"> </w:t>
+      </w:r>
+      <w:proofErr w:type="spellStart"/>
+      <w:r>
+        <w:t>WindowForm</w:t>
+      </w:r>
+      <w:proofErr w:type="spellEnd"/>
+    </w:p>
+    <w:p>
       <w:r>
         <w:rPr>
           <w:noProof/>
@@ -2916,7 +3311,6 @@
           </wp:inline>
         </w:drawing>
       </w:r>
-      <w:bookmarkEnd w:id="0"/>
     </w:p>
     <w:p>
       <w:pPr>
@@ -2960,6 +3354,7 @@
           <w:noProof/>
           <w:lang w:eastAsia="fr-FR"/>
         </w:rPr>
+        <w:lastRenderedPageBreak/>
         <w:drawing>
           <wp:inline distT="0" distB="0" distL="0" distR="0" wp14:anchorId="3D35A03B" wp14:editId="4D50C44F">
             <wp:extent cx="3191320" cy="2886478"/>
@@ -3245,37 +3640,39 @@
           <w:b/>
           <w:bCs/>
         </w:rPr>
-        <w:t>vos boutons, les 3 textbox, ainsi que la picturebox et le panel.</w:t>
-      </w:r>
-    </w:p>
-    <w:p>
-      <w:pPr>
+        <w:t xml:space="preserve">vos boutons, les 3 </w:t>
+      </w:r>
+      <w:proofErr w:type="spellStart"/>
+      <w:r>
         <w:rPr>
           <w:b/>
           <w:bCs/>
         </w:rPr>
-      </w:pPr>
+        <w:t>textbox</w:t>
+      </w:r>
+      <w:proofErr w:type="spellEnd"/>
       <w:r>
         <w:rPr>
           <w:b/>
           <w:bCs/>
         </w:rPr>
-        <w:t>Le panel nous servira dans un autre TP.</w:t>
-      </w:r>
-    </w:p>
-    <w:p>
-      <w:pPr>
+        <w:t xml:space="preserve">, ainsi que la </w:t>
+      </w:r>
+      <w:proofErr w:type="spellStart"/>
+      <w:r>
         <w:rPr>
           <w:b/>
           <w:bCs/>
         </w:rPr>
-      </w:pPr>
+        <w:t>picturebox</w:t>
+      </w:r>
+      <w:proofErr w:type="spellEnd"/>
       <w:r>
         <w:rPr>
           <w:b/>
           <w:bCs/>
         </w:rPr>
-        <w:t xml:space="preserve">La picturebox permettra de faire défiler des images. </w:t>
+        <w:t xml:space="preserve"> et le panel.</w:t>
       </w:r>
     </w:p>
     <w:p>
@@ -3290,7 +3687,7 @@
           <w:b/>
           <w:bCs/>
         </w:rPr>
-        <w:t xml:space="preserve">La grande textbox permettra d’afficher le mot à trouver. </w:t>
+        <w:t>Le panel nous servira dans un autre TP.</w:t>
       </w:r>
     </w:p>
     <w:p>
@@ -3305,12 +3702,99 @@
           <w:b/>
           <w:bCs/>
         </w:rPr>
-        <w:t>Les deux textbox en haut à droite permettrons d’afficher plus tard le nom, prénom et la difficulté choisi par le joueur.</w:t>
-      </w:r>
-    </w:p>
-    <w:p>
-      <w:r>
-        <w:t>Les textbox ne doivent pas pouvoir être cliquable.</w:t>
+        <w:t xml:space="preserve">La </w:t>
+      </w:r>
+      <w:proofErr w:type="spellStart"/>
+      <w:r>
+        <w:rPr>
+          <w:b/>
+          <w:bCs/>
+        </w:rPr>
+        <w:t>picturebox</w:t>
+      </w:r>
+      <w:proofErr w:type="spellEnd"/>
+      <w:r>
+        <w:rPr>
+          <w:b/>
+          <w:bCs/>
+        </w:rPr>
+        <w:t xml:space="preserve"> permettra de faire défiler des images. </w:t>
+      </w:r>
+    </w:p>
+    <w:p>
+      <w:pPr>
+        <w:rPr>
+          <w:b/>
+          <w:bCs/>
+        </w:rPr>
+      </w:pPr>
+      <w:r>
+        <w:rPr>
+          <w:b/>
+          <w:bCs/>
+        </w:rPr>
+        <w:t xml:space="preserve">La grande </w:t>
+      </w:r>
+      <w:proofErr w:type="spellStart"/>
+      <w:r>
+        <w:rPr>
+          <w:b/>
+          <w:bCs/>
+        </w:rPr>
+        <w:t>textbox</w:t>
+      </w:r>
+      <w:proofErr w:type="spellEnd"/>
+      <w:r>
+        <w:rPr>
+          <w:b/>
+          <w:bCs/>
+        </w:rPr>
+        <w:t xml:space="preserve"> permettra d’afficher le mot à trouver. </w:t>
+      </w:r>
+    </w:p>
+    <w:p>
+      <w:pPr>
+        <w:rPr>
+          <w:b/>
+          <w:bCs/>
+        </w:rPr>
+      </w:pPr>
+      <w:r>
+        <w:rPr>
+          <w:b/>
+          <w:bCs/>
+        </w:rPr>
+        <w:lastRenderedPageBreak/>
+        <w:t xml:space="preserve">Les deux </w:t>
+      </w:r>
+      <w:proofErr w:type="spellStart"/>
+      <w:r>
+        <w:rPr>
+          <w:b/>
+          <w:bCs/>
+        </w:rPr>
+        <w:t>textbox</w:t>
+      </w:r>
+      <w:proofErr w:type="spellEnd"/>
+      <w:r>
+        <w:rPr>
+          <w:b/>
+          <w:bCs/>
+        </w:rPr>
+        <w:t xml:space="preserve"> en haut à droite permettrons d’afficher plus tard le nom, prénom et la difficulté choisi par le joueur.</w:t>
+      </w:r>
+    </w:p>
+    <w:p>
+      <w:r>
+        <w:t xml:space="preserve">Les </w:t>
+      </w:r>
+      <w:proofErr w:type="spellStart"/>
+      <w:r>
+        <w:t>textbox</w:t>
+      </w:r>
+      <w:proofErr w:type="spellEnd"/>
+      <w:r>
+        <w:t xml:space="preserve"> ne doivent pas pouvoir être cliquable.</w:t>
       </w:r>
     </w:p>
     <w:p>
@@ -3327,8 +3811,13 @@
         <w:t xml:space="preserve"> : </w:t>
       </w:r>
       <w:r>
-        <w:t>Modification de l’ancien form</w:t>
-      </w:r>
+        <w:t xml:space="preserve">Modification de l’ancien </w:t>
+      </w:r>
+      <w:proofErr w:type="spellStart"/>
+      <w:r>
+        <w:t>form</w:t>
+      </w:r>
+      <w:proofErr w:type="spellEnd"/>
     </w:p>
     <w:p>
       <w:r>
@@ -3391,19 +3880,51 @@
     </w:p>
     <w:p>
       <w:r>
-        <w:t xml:space="preserve">Codez le contrôle de contenu des champs Nom, Prénom et Difficulté lors de l’appuis sur le bouton valider. </w:t>
-      </w:r>
-    </w:p>
-    <w:p>
-      <w:r>
-        <w:t>Pour contrôler qu’un combobox à une valeur sélectionnée, on utilise le code suivant &lt;combobox&gt;.</w:t>
-      </w:r>
-      <w:r>
-        <w:t xml:space="preserve"> SelectedIndex &gt; -1</w:t>
+        <w:t>Codez le contrôle de contenu des champs Nom, Prénom et Difficulté lors de l’</w:t>
+      </w:r>
+      <w:proofErr w:type="spellStart"/>
+      <w:r>
+        <w:t>appuis</w:t>
+      </w:r>
+      <w:proofErr w:type="spellEnd"/>
+      <w:r>
+        <w:t xml:space="preserve"> sur le bouton valider. </w:t>
+      </w:r>
+    </w:p>
+    <w:p>
+      <w:r>
+        <w:t xml:space="preserve">Pour contrôler qu’un </w:t>
+      </w:r>
+      <w:proofErr w:type="spellStart"/>
+      <w:r>
+        <w:t>combobox</w:t>
+      </w:r>
+      <w:proofErr w:type="spellEnd"/>
+      <w:r>
+        <w:t xml:space="preserve"> à une valeur sélectionnée, on utilise le code suivant &lt;</w:t>
+      </w:r>
+      <w:proofErr w:type="spellStart"/>
+      <w:r>
+        <w:t>combobox</w:t>
+      </w:r>
+      <w:proofErr w:type="spellEnd"/>
+      <w:r>
+        <w:t>&gt;.</w:t>
       </w:r>
       <w:r>
         <w:t xml:space="preserve"> </w:t>
       </w:r>
+      <w:proofErr w:type="spellStart"/>
+      <w:r>
+        <w:t>SelectedIndex</w:t>
+      </w:r>
+      <w:proofErr w:type="spellEnd"/>
+      <w:r>
+        <w:t xml:space="preserve"> &gt; -1</w:t>
+      </w:r>
+      <w:r>
+        <w:t xml:space="preserve"> </w:t>
+      </w:r>
     </w:p>
     <w:p>
       <w:pPr>
@@ -3419,12 +3940,28 @@
         <w:t xml:space="preserve"> : </w:t>
       </w:r>
       <w:r>
-        <w:t>Appel d’un form à un autre</w:t>
-      </w:r>
-    </w:p>
-    <w:p>
-      <w:r>
-        <w:t xml:space="preserve">Une fois tous les contrôles réalisés, vous pouvez faire appel à votre 2éme Form en utilisant le code suivant : </w:t>
+        <w:t xml:space="preserve">Appel d’un </w:t>
+      </w:r>
+      <w:proofErr w:type="spellStart"/>
+      <w:r>
+        <w:t>form</w:t>
+      </w:r>
+      <w:proofErr w:type="spellEnd"/>
+      <w:r>
+        <w:t xml:space="preserve"> à un autre</w:t>
+      </w:r>
+    </w:p>
+    <w:p>
+      <w:r>
+        <w:t xml:space="preserve">Une fois tous les contrôles réalisés, vous pouvez faire appel à votre 2éme </w:t>
+      </w:r>
+      <w:proofErr w:type="spellStart"/>
+      <w:r>
+        <w:t>Form</w:t>
+      </w:r>
+      <w:proofErr w:type="spellEnd"/>
+      <w:r>
+        <w:t xml:space="preserve"> en utilisant le code suivant : </w:t>
       </w:r>
     </w:p>
     <w:p>
@@ -3432,17 +3969,45 @@
         <w:ind w:firstLine="708"/>
       </w:pPr>
       <w:r>
-        <w:t>Jeu J = new Jeu();</w:t>
-      </w:r>
-    </w:p>
-    <w:p>
-      <w:r>
-        <w:t xml:space="preserve">                J.Show();</w:t>
-      </w:r>
-    </w:p>
-    <w:p>
-      <w:r>
-        <w:t xml:space="preserve">                this.Hide();</w:t>
+        <w:t xml:space="preserve">Jeu J = new </w:t>
+      </w:r>
+      <w:proofErr w:type="gramStart"/>
+      <w:r>
+        <w:t>Jeu(</w:t>
+      </w:r>
+      <w:proofErr w:type="gramEnd"/>
+      <w:r>
+        <w:t>);</w:t>
+      </w:r>
+    </w:p>
+    <w:p>
+      <w:r>
+        <w:t xml:space="preserve">                </w:t>
+      </w:r>
+      <w:proofErr w:type="spellStart"/>
+      <w:proofErr w:type="gramStart"/>
+      <w:r>
+        <w:t>J.Show</w:t>
+      </w:r>
+      <w:proofErr w:type="spellEnd"/>
+      <w:proofErr w:type="gramEnd"/>
+      <w:r>
+        <w:t>();</w:t>
+      </w:r>
+    </w:p>
+    <w:p>
+      <w:r>
+        <w:t xml:space="preserve">                </w:t>
+      </w:r>
+      <w:proofErr w:type="spellStart"/>
+      <w:proofErr w:type="gramStart"/>
+      <w:r>
+        <w:t>this.Hide</w:t>
+      </w:r>
+      <w:proofErr w:type="spellEnd"/>
+      <w:proofErr w:type="gramEnd"/>
+      <w:r>
+        <w:t>();</w:t>
       </w:r>
     </w:p>
     <w:p>
@@ -3456,6 +4021,7 @@
         <w:pStyle w:val="Titre3"/>
       </w:pPr>
       <w:r>
+        <w:lastRenderedPageBreak/>
         <w:t xml:space="preserve">Phase </w:t>
       </w:r>
       <w:r>
@@ -3465,8 +4031,13 @@
         <w:t xml:space="preserve"> : </w:t>
       </w:r>
       <w:r>
-        <w:t>Affichage de l’image 1 dans le pictureBox</w:t>
-      </w:r>
+        <w:t xml:space="preserve">Affichage de l’image 1 dans le </w:t>
+      </w:r>
+      <w:proofErr w:type="spellStart"/>
+      <w:r>
+        <w:t>pictureBox</w:t>
+      </w:r>
+      <w:proofErr w:type="spellEnd"/>
     </w:p>
     <w:p>
       <w:r>
@@ -3623,6 +4194,7 @@
     </w:p>
     <w:p>
       <w:r>
+        <w:lastRenderedPageBreak/>
         <w:t xml:space="preserve">Nous allons ajouter un dossier qui va contenir l’ensemble de nos objets que nous allons créer </w:t>
       </w:r>
     </w:p>
@@ -3791,6 +4363,7 @@
           <w:noProof/>
           <w:lang w:eastAsia="fr-FR"/>
         </w:rPr>
+        <w:lastRenderedPageBreak/>
         <w:drawing>
           <wp:inline distT="0" distB="0" distL="0" distR="0" wp14:anchorId="495C5FD3" wp14:editId="266CABC3">
             <wp:extent cx="5760720" cy="1179195"/>
@@ -3832,14 +4405,25 @@
       <w:r>
         <w:t>Nous allons déclarer un attribut nommé « </w:t>
       </w:r>
-      <w:r>
-        <w:rPr>
-          <w:rFonts w:ascii="Cascadia Mono" w:hAnsi="Cascadia Mono" w:cs="Cascadia Mono"/>
-          <w:color w:val="000000"/>
-          <w:sz w:val="19"/>
-          <w:szCs w:val="19"/>
-        </w:rPr>
-        <w:t xml:space="preserve">nbEssais » </w:t>
+      <w:proofErr w:type="spellStart"/>
+      <w:r>
+        <w:rPr>
+          <w:rFonts w:ascii="Cascadia Mono" w:hAnsi="Cascadia Mono" w:cs="Cascadia Mono"/>
+          <w:color w:val="000000"/>
+          <w:sz w:val="19"/>
+          <w:szCs w:val="19"/>
+        </w:rPr>
+        <w:t>nbEssais</w:t>
+      </w:r>
+      <w:proofErr w:type="spellEnd"/>
+      <w:r>
+        <w:rPr>
+          <w:rFonts w:ascii="Cascadia Mono" w:hAnsi="Cascadia Mono" w:cs="Cascadia Mono"/>
+          <w:color w:val="000000"/>
+          <w:sz w:val="19"/>
+          <w:szCs w:val="19"/>
+        </w:rPr>
+        <w:t xml:space="preserve"> » </w:t>
       </w:r>
       <w:r>
         <w:t xml:space="preserve">de type Int en public </w:t>
@@ -3893,8 +4477,21 @@
     </w:p>
     <w:p>
       <w:r>
-        <w:t>Maintenant nous allons réaliser une méthode permettant de changer l’image d’une pictureBox en fonction d’un nombre. La méthode prendra en paramètre une pictureBox</w:t>
-      </w:r>
+        <w:t xml:space="preserve">Maintenant nous allons réaliser une méthode permettant de changer l’image d’une </w:t>
+      </w:r>
+      <w:proofErr w:type="spellStart"/>
+      <w:r>
+        <w:t>pictureBox</w:t>
+      </w:r>
+      <w:proofErr w:type="spellEnd"/>
+      <w:r>
+        <w:t xml:space="preserve"> en fonction d’un nombre. La méthode prendra en paramètre une </w:t>
+      </w:r>
+      <w:proofErr w:type="spellStart"/>
+      <w:r>
+        <w:t>pictureBox</w:t>
+      </w:r>
+      <w:proofErr w:type="spellEnd"/>
     </w:p>
     <w:p>
       <w:pPr>
@@ -3948,7 +4545,75 @@
           <w:szCs w:val="19"/>
           <w:lang w:val="en-US"/>
         </w:rPr>
-        <w:t xml:space="preserve"> changerIMG(PictureBox pb_pendu)</w:t>
+        <w:t xml:space="preserve"> </w:t>
+      </w:r>
+      <w:proofErr w:type="spellStart"/>
+      <w:proofErr w:type="gramStart"/>
+      <w:r>
+        <w:rPr>
+          <w:rFonts w:ascii="Cascadia Mono" w:hAnsi="Cascadia Mono" w:cs="Cascadia Mono"/>
+          <w:color w:val="000000"/>
+          <w:sz w:val="19"/>
+          <w:szCs w:val="19"/>
+          <w:lang w:val="en-US"/>
+        </w:rPr>
+        <w:t>changerIMG</w:t>
+      </w:r>
+      <w:proofErr w:type="spellEnd"/>
+      <w:r>
+        <w:rPr>
+          <w:rFonts w:ascii="Cascadia Mono" w:hAnsi="Cascadia Mono" w:cs="Cascadia Mono"/>
+          <w:color w:val="000000"/>
+          <w:sz w:val="19"/>
+          <w:szCs w:val="19"/>
+          <w:lang w:val="en-US"/>
+        </w:rPr>
+        <w:t>(</w:t>
+      </w:r>
+      <w:proofErr w:type="spellStart"/>
+      <w:proofErr w:type="gramEnd"/>
+      <w:r>
+        <w:rPr>
+          <w:rFonts w:ascii="Cascadia Mono" w:hAnsi="Cascadia Mono" w:cs="Cascadia Mono"/>
+          <w:color w:val="000000"/>
+          <w:sz w:val="19"/>
+          <w:szCs w:val="19"/>
+          <w:lang w:val="en-US"/>
+        </w:rPr>
+        <w:t>PictureBox</w:t>
+      </w:r>
+      <w:proofErr w:type="spellEnd"/>
+      <w:r>
+        <w:rPr>
+          <w:rFonts w:ascii="Cascadia Mono" w:hAnsi="Cascadia Mono" w:cs="Cascadia Mono"/>
+          <w:color w:val="000000"/>
+          <w:sz w:val="19"/>
+          <w:szCs w:val="19"/>
+          <w:lang w:val="en-US"/>
+        </w:rPr>
+        <w:t xml:space="preserve"> </w:t>
+      </w:r>
+      <w:proofErr w:type="spellStart"/>
+      <w:r>
+        <w:rPr>
+          <w:rFonts w:ascii="Cascadia Mono" w:hAnsi="Cascadia Mono" w:cs="Cascadia Mono"/>
+          <w:color w:val="000000"/>
+          <w:sz w:val="19"/>
+          <w:szCs w:val="19"/>
+          <w:lang w:val="en-US"/>
+        </w:rPr>
+        <w:t>pb_pendu</w:t>
+      </w:r>
+      <w:proofErr w:type="spellEnd"/>
+      <w:r>
+        <w:rPr>
+          <w:rFonts w:ascii="Cascadia Mono" w:hAnsi="Cascadia Mono" w:cs="Cascadia Mono"/>
+          <w:color w:val="000000"/>
+          <w:sz w:val="19"/>
+          <w:szCs w:val="19"/>
+          <w:lang w:val="en-US"/>
+        </w:rPr>
+        <w:t>)</w:t>
       </w:r>
     </w:p>
     <w:p>
@@ -4018,7 +4683,29 @@
           <w:szCs w:val="19"/>
           <w:lang w:val="en-US"/>
         </w:rPr>
-        <w:t>(nbEssais)</w:t>
+        <w:t>(</w:t>
+      </w:r>
+      <w:proofErr w:type="spellStart"/>
+      <w:r>
+        <w:rPr>
+          <w:rFonts w:ascii="Cascadia Mono" w:hAnsi="Cascadia Mono" w:cs="Cascadia Mono"/>
+          <w:color w:val="000000"/>
+          <w:sz w:val="19"/>
+          <w:szCs w:val="19"/>
+          <w:lang w:val="en-US"/>
+        </w:rPr>
+        <w:t>nbEssais</w:t>
+      </w:r>
+      <w:proofErr w:type="spellEnd"/>
+      <w:r>
+        <w:rPr>
+          <w:rFonts w:ascii="Cascadia Mono" w:hAnsi="Cascadia Mono" w:cs="Cascadia Mono"/>
+          <w:color w:val="000000"/>
+          <w:sz w:val="19"/>
+          <w:szCs w:val="19"/>
+          <w:lang w:val="en-US"/>
+        </w:rPr>
+        <w:t>)</w:t>
       </w:r>
     </w:p>
     <w:p>
@@ -4113,29 +4800,63 @@
           <w:szCs w:val="19"/>
           <w:lang w:val="en-US"/>
         </w:rPr>
-        <w:t xml:space="preserve">                    pb_pendu.Image = Properties.Resources.C1;</w:t>
-      </w:r>
-    </w:p>
-    <w:p>
-      <w:pPr>
-        <w:rPr>
-          <w:rFonts w:ascii="Cascadia Mono" w:hAnsi="Cascadia Mono" w:cs="Cascadia Mono"/>
-          <w:color w:val="000000"/>
-          <w:sz w:val="19"/>
-          <w:szCs w:val="19"/>
-          <w:lang w:val="en-US"/>
-        </w:rPr>
-      </w:pPr>
-      <w:r>
-        <w:rPr>
-          <w:rFonts w:ascii="Cascadia Mono" w:hAnsi="Cascadia Mono" w:cs="Cascadia Mono"/>
-          <w:color w:val="000000"/>
-          <w:sz w:val="19"/>
-          <w:szCs w:val="19"/>
-          <w:lang w:val="en-US"/>
-        </w:rPr>
         <w:t xml:space="preserve">                    </w:t>
       </w:r>
+      <w:proofErr w:type="spellStart"/>
+      <w:r>
+        <w:rPr>
+          <w:rFonts w:ascii="Cascadia Mono" w:hAnsi="Cascadia Mono" w:cs="Cascadia Mono"/>
+          <w:color w:val="000000"/>
+          <w:sz w:val="19"/>
+          <w:szCs w:val="19"/>
+          <w:lang w:val="en-US"/>
+        </w:rPr>
+        <w:t>pb_</w:t>
+      </w:r>
+      <w:proofErr w:type="gramStart"/>
+      <w:r>
+        <w:rPr>
+          <w:rFonts w:ascii="Cascadia Mono" w:hAnsi="Cascadia Mono" w:cs="Cascadia Mono"/>
+          <w:color w:val="000000"/>
+          <w:sz w:val="19"/>
+          <w:szCs w:val="19"/>
+          <w:lang w:val="en-US"/>
+        </w:rPr>
+        <w:t>pendu.Image</w:t>
+      </w:r>
+      <w:proofErr w:type="spellEnd"/>
+      <w:proofErr w:type="gramEnd"/>
+      <w:r>
+        <w:rPr>
+          <w:rFonts w:ascii="Cascadia Mono" w:hAnsi="Cascadia Mono" w:cs="Cascadia Mono"/>
+          <w:color w:val="000000"/>
+          <w:sz w:val="19"/>
+          <w:szCs w:val="19"/>
+          <w:lang w:val="en-US"/>
+        </w:rPr>
+        <w:t xml:space="preserve"> = Properties.Resources.C1;</w:t>
+      </w:r>
+    </w:p>
+    <w:p>
+      <w:pPr>
+        <w:rPr>
+          <w:rFonts w:ascii="Cascadia Mono" w:hAnsi="Cascadia Mono" w:cs="Cascadia Mono"/>
+          <w:color w:val="000000"/>
+          <w:sz w:val="19"/>
+          <w:szCs w:val="19"/>
+          <w:lang w:val="en-US"/>
+        </w:rPr>
+      </w:pPr>
+      <w:r>
+        <w:rPr>
+          <w:rFonts w:ascii="Cascadia Mono" w:hAnsi="Cascadia Mono" w:cs="Cascadia Mono"/>
+          <w:color w:val="000000"/>
+          <w:sz w:val="19"/>
+          <w:szCs w:val="19"/>
+          <w:lang w:val="en-US"/>
+        </w:rPr>
+        <w:t xml:space="preserve">                    </w:t>
+      </w:r>
       <w:r>
         <w:rPr>
           <w:rFonts w:ascii="Cascadia Mono" w:hAnsi="Cascadia Mono" w:cs="Cascadia Mono"/>
@@ -4165,7 +4886,27 @@
           <w:sz w:val="19"/>
           <w:szCs w:val="19"/>
         </w:rPr>
-        <w:t>// Code à completer pour p</w:t>
+        <w:t xml:space="preserve">// Code à </w:t>
+      </w:r>
+      <w:proofErr w:type="spellStart"/>
+      <w:r>
+        <w:rPr>
+          <w:rFonts w:ascii="Cascadia Mono" w:hAnsi="Cascadia Mono" w:cs="Cascadia Mono"/>
+          <w:color w:val="000000"/>
+          <w:sz w:val="19"/>
+          <w:szCs w:val="19"/>
+        </w:rPr>
+        <w:t>completer</w:t>
+      </w:r>
+      <w:proofErr w:type="spellEnd"/>
+      <w:r>
+        <w:rPr>
+          <w:rFonts w:ascii="Cascadia Mono" w:hAnsi="Cascadia Mono" w:cs="Cascadia Mono"/>
+          <w:color w:val="000000"/>
+          <w:sz w:val="19"/>
+          <w:szCs w:val="19"/>
+        </w:rPr>
+        <w:t xml:space="preserve"> pour p</w:t>
       </w:r>
       <w:r>
         <w:rPr>
@@ -4235,7 +4976,41 @@
           <w:szCs w:val="19"/>
           <w:lang w:val="en-US"/>
         </w:rPr>
-        <w:t xml:space="preserve">                    pb_pendu.Image = Properties.Resources.C1;</w:t>
+        <w:t xml:space="preserve">                    </w:t>
+      </w:r>
+      <w:proofErr w:type="spellStart"/>
+      <w:r>
+        <w:rPr>
+          <w:rFonts w:ascii="Cascadia Mono" w:hAnsi="Cascadia Mono" w:cs="Cascadia Mono"/>
+          <w:color w:val="000000"/>
+          <w:sz w:val="19"/>
+          <w:szCs w:val="19"/>
+          <w:lang w:val="en-US"/>
+        </w:rPr>
+        <w:t>pb_</w:t>
+      </w:r>
+      <w:proofErr w:type="gramStart"/>
+      <w:r>
+        <w:rPr>
+          <w:rFonts w:ascii="Cascadia Mono" w:hAnsi="Cascadia Mono" w:cs="Cascadia Mono"/>
+          <w:color w:val="000000"/>
+          <w:sz w:val="19"/>
+          <w:szCs w:val="19"/>
+          <w:lang w:val="en-US"/>
+        </w:rPr>
+        <w:t>pendu.Image</w:t>
+      </w:r>
+      <w:proofErr w:type="spellEnd"/>
+      <w:proofErr w:type="gramEnd"/>
+      <w:r>
+        <w:rPr>
+          <w:rFonts w:ascii="Cascadia Mono" w:hAnsi="Cascadia Mono" w:cs="Cascadia Mono"/>
+          <w:color w:val="000000"/>
+          <w:sz w:val="19"/>
+          <w:szCs w:val="19"/>
+          <w:lang w:val="en-US"/>
+        </w:rPr>
+        <w:t xml:space="preserve"> = Properties.Resources.C1;</w:t>
       </w:r>
     </w:p>
     <w:p>
@@ -4365,6 +5140,7 @@
           <w:szCs w:val="19"/>
         </w:rPr>
       </w:pPr>
+      <w:proofErr w:type="gramStart"/>
       <w:r>
         <w:rPr>
           <w:rFonts w:ascii="Cascadia Mono" w:hAnsi="Cascadia Mono" w:cs="Cascadia Mono"/>
@@ -4374,14 +5150,35 @@
         </w:rPr>
         <w:t>public</w:t>
       </w:r>
-      <w:r>
-        <w:rPr>
-          <w:rFonts w:ascii="Cascadia Mono" w:hAnsi="Cascadia Mono" w:cs="Cascadia Mono"/>
-          <w:color w:val="000000"/>
-          <w:sz w:val="19"/>
-          <w:szCs w:val="19"/>
-        </w:rPr>
-        <w:t xml:space="preserve"> String motatrouver;</w:t>
+      <w:proofErr w:type="gramEnd"/>
+      <w:r>
+        <w:rPr>
+          <w:rFonts w:ascii="Cascadia Mono" w:hAnsi="Cascadia Mono" w:cs="Cascadia Mono"/>
+          <w:color w:val="000000"/>
+          <w:sz w:val="19"/>
+          <w:szCs w:val="19"/>
+        </w:rPr>
+        <w:t xml:space="preserve"> String </w:t>
+      </w:r>
+      <w:proofErr w:type="spellStart"/>
+      <w:r>
+        <w:rPr>
+          <w:rFonts w:ascii="Cascadia Mono" w:hAnsi="Cascadia Mono" w:cs="Cascadia Mono"/>
+          <w:color w:val="000000"/>
+          <w:sz w:val="19"/>
+          <w:szCs w:val="19"/>
+        </w:rPr>
+        <w:t>motatrouver</w:t>
+      </w:r>
+      <w:proofErr w:type="spellEnd"/>
+      <w:r>
+        <w:rPr>
+          <w:rFonts w:ascii="Cascadia Mono" w:hAnsi="Cascadia Mono" w:cs="Cascadia Mono"/>
+          <w:color w:val="000000"/>
+          <w:sz w:val="19"/>
+          <w:szCs w:val="19"/>
+        </w:rPr>
+        <w:t>;</w:t>
       </w:r>
     </w:p>
     <w:p>
@@ -4458,19 +5255,36 @@
     </w:p>
     <w:p>
       <w:r>
-        <w:t>Pour cela créez une nouvelle méthode publique qui prend en paramètre une lettre. Appelez cette fonction « verification ».</w:t>
+        <w:t>Pour cela créez une nouvelle méthode publique qui prend en paramètre une lettre. Appelez cette fonction « </w:t>
+      </w:r>
+      <w:proofErr w:type="spellStart"/>
+      <w:r>
+        <w:t>verification</w:t>
+      </w:r>
+      <w:proofErr w:type="spellEnd"/>
+      <w:r>
+        <w:t> ».</w:t>
       </w:r>
     </w:p>
     <w:p/>
     <w:p/>
     <w:p>
       <w:r>
+        <w:lastRenderedPageBreak/>
         <w:t xml:space="preserve">Dans cette fonction, on vérifie que la lettre que l’on a tapée est présente dans le mot à trouver. </w:t>
       </w:r>
     </w:p>
     <w:p>
       <w:r>
-        <w:t xml:space="preserve">Si la lettre est présente, on met à jour le mot à afficher dans la textbox avec </w:t>
+        <w:t xml:space="preserve">Si la lettre est présente, on met à jour le mot à afficher dans la </w:t>
+      </w:r>
+      <w:proofErr w:type="spellStart"/>
+      <w:r>
+        <w:t>textbox</w:t>
+      </w:r>
+      <w:proofErr w:type="spellEnd"/>
+      <w:r>
+        <w:t xml:space="preserve"> avec </w:t>
       </w:r>
       <w:r>
         <w:t>la nouvelle lettre trouvée</w:t>
@@ -4562,8 +5376,20 @@
           <w:szCs w:val="19"/>
           <w:lang w:val="en-US"/>
         </w:rPr>
-        <w:t xml:space="preserve"> verifier(</w:t>
-      </w:r>
+        <w:t xml:space="preserve"> </w:t>
+      </w:r>
+      <w:proofErr w:type="gramStart"/>
+      <w:r>
+        <w:rPr>
+          <w:rFonts w:ascii="Cascadia Mono" w:hAnsi="Cascadia Mono" w:cs="Cascadia Mono"/>
+          <w:color w:val="000000"/>
+          <w:sz w:val="19"/>
+          <w:szCs w:val="19"/>
+          <w:lang w:val="en-US"/>
+        </w:rPr>
+        <w:t>verifier(</w:t>
+      </w:r>
+      <w:proofErr w:type="gramEnd"/>
       <w:r>
         <w:rPr>
           <w:rFonts w:ascii="Cascadia Mono" w:hAnsi="Cascadia Mono" w:cs="Cascadia Mono"/>
@@ -4582,7 +5408,73 @@
           <w:szCs w:val="19"/>
           <w:lang w:val="en-US"/>
         </w:rPr>
-        <w:t xml:space="preserve"> lettretape, TextBox txt_afficher)</w:t>
+        <w:t xml:space="preserve"> </w:t>
+      </w:r>
+      <w:proofErr w:type="spellStart"/>
+      <w:r>
+        <w:rPr>
+          <w:rFonts w:ascii="Cascadia Mono" w:hAnsi="Cascadia Mono" w:cs="Cascadia Mono"/>
+          <w:color w:val="000000"/>
+          <w:sz w:val="19"/>
+          <w:szCs w:val="19"/>
+          <w:lang w:val="en-US"/>
+        </w:rPr>
+        <w:t>lettretape</w:t>
+      </w:r>
+      <w:proofErr w:type="spellEnd"/>
+      <w:r>
+        <w:rPr>
+          <w:rFonts w:ascii="Cascadia Mono" w:hAnsi="Cascadia Mono" w:cs="Cascadia Mono"/>
+          <w:color w:val="000000"/>
+          <w:sz w:val="19"/>
+          <w:szCs w:val="19"/>
+          <w:lang w:val="en-US"/>
+        </w:rPr>
+        <w:t xml:space="preserve">, </w:t>
+      </w:r>
+      <w:proofErr w:type="spellStart"/>
+      <w:r>
+        <w:rPr>
+          <w:rFonts w:ascii="Cascadia Mono" w:hAnsi="Cascadia Mono" w:cs="Cascadia Mono"/>
+          <w:color w:val="000000"/>
+          <w:sz w:val="19"/>
+          <w:szCs w:val="19"/>
+          <w:lang w:val="en-US"/>
+        </w:rPr>
+        <w:t>TextBox</w:t>
+      </w:r>
+      <w:proofErr w:type="spellEnd"/>
+      <w:r>
+        <w:rPr>
+          <w:rFonts w:ascii="Cascadia Mono" w:hAnsi="Cascadia Mono" w:cs="Cascadia Mono"/>
+          <w:color w:val="000000"/>
+          <w:sz w:val="19"/>
+          <w:szCs w:val="19"/>
+          <w:lang w:val="en-US"/>
+        </w:rPr>
+        <w:t xml:space="preserve"> </w:t>
+      </w:r>
+      <w:proofErr w:type="spellStart"/>
+      <w:r>
+        <w:rPr>
+          <w:rFonts w:ascii="Cascadia Mono" w:hAnsi="Cascadia Mono" w:cs="Cascadia Mono"/>
+          <w:color w:val="000000"/>
+          <w:sz w:val="19"/>
+          <w:szCs w:val="19"/>
+          <w:lang w:val="en-US"/>
+        </w:rPr>
+        <w:t>txt_afficher</w:t>
+      </w:r>
+      <w:proofErr w:type="spellEnd"/>
+      <w:r>
+        <w:rPr>
+          <w:rFonts w:ascii="Cascadia Mono" w:hAnsi="Cascadia Mono" w:cs="Cascadia Mono"/>
+          <w:color w:val="000000"/>
+          <w:sz w:val="19"/>
+          <w:szCs w:val="19"/>
+          <w:lang w:val="en-US"/>
+        </w:rPr>
+        <w:t>)</w:t>
       </w:r>
     </w:p>
     <w:p>
@@ -4634,6 +5526,7 @@
         </w:rPr>
         <w:t xml:space="preserve">            </w:t>
       </w:r>
+      <w:proofErr w:type="gramStart"/>
       <w:r>
         <w:rPr>
           <w:rFonts w:ascii="Cascadia Mono" w:hAnsi="Cascadia Mono" w:cs="Cascadia Mono"/>
@@ -4652,7 +5545,62 @@
           <w:szCs w:val="19"/>
           <w:lang w:val="en-US"/>
         </w:rPr>
-        <w:t>[] cArray = motatrouver.ToCharArray();</w:t>
+        <w:t>[</w:t>
+      </w:r>
+      <w:proofErr w:type="gramEnd"/>
+      <w:r>
+        <w:rPr>
+          <w:rFonts w:ascii="Cascadia Mono" w:hAnsi="Cascadia Mono" w:cs="Cascadia Mono"/>
+          <w:color w:val="000000"/>
+          <w:sz w:val="19"/>
+          <w:szCs w:val="19"/>
+          <w:lang w:val="en-US"/>
+        </w:rPr>
+        <w:t xml:space="preserve">] </w:t>
+      </w:r>
+      <w:proofErr w:type="spellStart"/>
+      <w:r>
+        <w:rPr>
+          <w:rFonts w:ascii="Cascadia Mono" w:hAnsi="Cascadia Mono" w:cs="Cascadia Mono"/>
+          <w:color w:val="000000"/>
+          <w:sz w:val="19"/>
+          <w:szCs w:val="19"/>
+          <w:lang w:val="en-US"/>
+        </w:rPr>
+        <w:t>cArray</w:t>
+      </w:r>
+      <w:proofErr w:type="spellEnd"/>
+      <w:r>
+        <w:rPr>
+          <w:rFonts w:ascii="Cascadia Mono" w:hAnsi="Cascadia Mono" w:cs="Cascadia Mono"/>
+          <w:color w:val="000000"/>
+          <w:sz w:val="19"/>
+          <w:szCs w:val="19"/>
+          <w:lang w:val="en-US"/>
+        </w:rPr>
+        <w:t xml:space="preserve"> = </w:t>
+      </w:r>
+      <w:proofErr w:type="spellStart"/>
+      <w:r>
+        <w:rPr>
+          <w:rFonts w:ascii="Cascadia Mono" w:hAnsi="Cascadia Mono" w:cs="Cascadia Mono"/>
+          <w:color w:val="000000"/>
+          <w:sz w:val="19"/>
+          <w:szCs w:val="19"/>
+          <w:lang w:val="en-US"/>
+        </w:rPr>
+        <w:t>motatrouver.ToCharArray</w:t>
+      </w:r>
+      <w:proofErr w:type="spellEnd"/>
+      <w:r>
+        <w:rPr>
+          <w:rFonts w:ascii="Cascadia Mono" w:hAnsi="Cascadia Mono" w:cs="Cascadia Mono"/>
+          <w:color w:val="000000"/>
+          <w:sz w:val="19"/>
+          <w:szCs w:val="19"/>
+          <w:lang w:val="en-US"/>
+        </w:rPr>
+        <w:t>();</w:t>
       </w:r>
     </w:p>
     <w:p>
@@ -4679,6 +5627,7 @@
         </w:rPr>
         <w:t xml:space="preserve">            </w:t>
       </w:r>
+      <w:proofErr w:type="gramStart"/>
       <w:r>
         <w:rPr>
           <w:rFonts w:ascii="Cascadia Mono" w:hAnsi="Cascadia Mono" w:cs="Cascadia Mono"/>
@@ -4697,7 +5646,62 @@
           <w:szCs w:val="19"/>
           <w:lang w:val="en-US"/>
         </w:rPr>
-        <w:t>[] motaff = motaafficher.ToCharArray();</w:t>
+        <w:t>[</w:t>
+      </w:r>
+      <w:proofErr w:type="gramEnd"/>
+      <w:r>
+        <w:rPr>
+          <w:rFonts w:ascii="Cascadia Mono" w:hAnsi="Cascadia Mono" w:cs="Cascadia Mono"/>
+          <w:color w:val="000000"/>
+          <w:sz w:val="19"/>
+          <w:szCs w:val="19"/>
+          <w:lang w:val="en-US"/>
+        </w:rPr>
+        <w:t xml:space="preserve">] </w:t>
+      </w:r>
+      <w:proofErr w:type="spellStart"/>
+      <w:r>
+        <w:rPr>
+          <w:rFonts w:ascii="Cascadia Mono" w:hAnsi="Cascadia Mono" w:cs="Cascadia Mono"/>
+          <w:color w:val="000000"/>
+          <w:sz w:val="19"/>
+          <w:szCs w:val="19"/>
+          <w:lang w:val="en-US"/>
+        </w:rPr>
+        <w:t>motaff</w:t>
+      </w:r>
+      <w:proofErr w:type="spellEnd"/>
+      <w:r>
+        <w:rPr>
+          <w:rFonts w:ascii="Cascadia Mono" w:hAnsi="Cascadia Mono" w:cs="Cascadia Mono"/>
+          <w:color w:val="000000"/>
+          <w:sz w:val="19"/>
+          <w:szCs w:val="19"/>
+          <w:lang w:val="en-US"/>
+        </w:rPr>
+        <w:t xml:space="preserve"> = </w:t>
+      </w:r>
+      <w:proofErr w:type="spellStart"/>
+      <w:r>
+        <w:rPr>
+          <w:rFonts w:ascii="Cascadia Mono" w:hAnsi="Cascadia Mono" w:cs="Cascadia Mono"/>
+          <w:color w:val="000000"/>
+          <w:sz w:val="19"/>
+          <w:szCs w:val="19"/>
+          <w:lang w:val="en-US"/>
+        </w:rPr>
+        <w:t>motaafficher.ToCharArray</w:t>
+      </w:r>
+      <w:proofErr w:type="spellEnd"/>
+      <w:r>
+        <w:rPr>
+          <w:rFonts w:ascii="Cascadia Mono" w:hAnsi="Cascadia Mono" w:cs="Cascadia Mono"/>
+          <w:color w:val="000000"/>
+          <w:sz w:val="19"/>
+          <w:szCs w:val="19"/>
+          <w:lang w:val="en-US"/>
+        </w:rPr>
+        <w:t>();</w:t>
       </w:r>
     </w:p>
     <w:p>
@@ -4738,6 +5742,7 @@
         </w:rPr>
         <w:t xml:space="preserve">            </w:t>
       </w:r>
+      <w:proofErr w:type="gramStart"/>
       <w:r>
         <w:rPr>
           <w:rFonts w:ascii="Cascadia Mono" w:hAnsi="Cascadia Mono" w:cs="Cascadia Mono"/>
@@ -4747,6 +5752,7 @@
         </w:rPr>
         <w:t>for</w:t>
       </w:r>
+      <w:proofErr w:type="gramEnd"/>
       <w:r>
         <w:rPr>
           <w:rFonts w:ascii="Cascadia Mono" w:hAnsi="Cascadia Mono" w:cs="Cascadia Mono"/>
@@ -4763,8 +5769,19 @@
           <w:sz w:val="19"/>
           <w:szCs w:val="19"/>
         </w:rPr>
-        <w:t>//Paramètres à completer</w:t>
-      </w:r>
+        <w:t xml:space="preserve">//Paramètres à </w:t>
+      </w:r>
+      <w:proofErr w:type="spellStart"/>
+      <w:r>
+        <w:rPr>
+          <w:rFonts w:ascii="Cascadia Mono" w:hAnsi="Cascadia Mono" w:cs="Cascadia Mono"/>
+          <w:color w:val="0000FF"/>
+          <w:sz w:val="19"/>
+          <w:szCs w:val="19"/>
+        </w:rPr>
+        <w:t>completer</w:t>
+      </w:r>
+      <w:proofErr w:type="spellEnd"/>
       <w:r>
         <w:rPr>
           <w:rFonts w:ascii="Cascadia Mono" w:hAnsi="Cascadia Mono" w:cs="Cascadia Mono"/>
@@ -4839,7 +5856,95 @@
           <w:szCs w:val="19"/>
           <w:lang w:val="en-US"/>
         </w:rPr>
-        <w:t xml:space="preserve"> (cArray[i] == Convert.ToChar(lettretape))</w:t>
+        <w:t xml:space="preserve"> (</w:t>
+      </w:r>
+      <w:proofErr w:type="spellStart"/>
+      <w:r>
+        <w:rPr>
+          <w:rFonts w:ascii="Cascadia Mono" w:hAnsi="Cascadia Mono" w:cs="Cascadia Mono"/>
+          <w:color w:val="000000"/>
+          <w:sz w:val="19"/>
+          <w:szCs w:val="19"/>
+          <w:lang w:val="en-US"/>
+        </w:rPr>
+        <w:t>cArray</w:t>
+      </w:r>
+      <w:proofErr w:type="spellEnd"/>
+      <w:r>
+        <w:rPr>
+          <w:rFonts w:ascii="Cascadia Mono" w:hAnsi="Cascadia Mono" w:cs="Cascadia Mono"/>
+          <w:color w:val="000000"/>
+          <w:sz w:val="19"/>
+          <w:szCs w:val="19"/>
+          <w:lang w:val="en-US"/>
+        </w:rPr>
+        <w:t>[</w:t>
+      </w:r>
+      <w:proofErr w:type="spellStart"/>
+      <w:r>
+        <w:rPr>
+          <w:rFonts w:ascii="Cascadia Mono" w:hAnsi="Cascadia Mono" w:cs="Cascadia Mono"/>
+          <w:color w:val="000000"/>
+          <w:sz w:val="19"/>
+          <w:szCs w:val="19"/>
+          <w:lang w:val="en-US"/>
+        </w:rPr>
+        <w:t>i</w:t>
+      </w:r>
+      <w:proofErr w:type="spellEnd"/>
+      <w:r>
+        <w:rPr>
+          <w:rFonts w:ascii="Cascadia Mono" w:hAnsi="Cascadia Mono" w:cs="Cascadia Mono"/>
+          <w:color w:val="000000"/>
+          <w:sz w:val="19"/>
+          <w:szCs w:val="19"/>
+          <w:lang w:val="en-US"/>
+        </w:rPr>
+        <w:t xml:space="preserve">] == </w:t>
+      </w:r>
+      <w:proofErr w:type="spellStart"/>
+      <w:r>
+        <w:rPr>
+          <w:rFonts w:ascii="Cascadia Mono" w:hAnsi="Cascadia Mono" w:cs="Cascadia Mono"/>
+          <w:color w:val="000000"/>
+          <w:sz w:val="19"/>
+          <w:szCs w:val="19"/>
+          <w:lang w:val="en-US"/>
+        </w:rPr>
+        <w:t>Convert.ToChar</w:t>
+      </w:r>
+      <w:proofErr w:type="spellEnd"/>
+      <w:r>
+        <w:rPr>
+          <w:rFonts w:ascii="Cascadia Mono" w:hAnsi="Cascadia Mono" w:cs="Cascadia Mono"/>
+          <w:color w:val="000000"/>
+          <w:sz w:val="19"/>
+          <w:szCs w:val="19"/>
+          <w:lang w:val="en-US"/>
+        </w:rPr>
+        <w:t>(</w:t>
+      </w:r>
+      <w:proofErr w:type="spellStart"/>
+      <w:r>
+        <w:rPr>
+          <w:rFonts w:ascii="Cascadia Mono" w:hAnsi="Cascadia Mono" w:cs="Cascadia Mono"/>
+          <w:color w:val="000000"/>
+          <w:sz w:val="19"/>
+          <w:szCs w:val="19"/>
+          <w:lang w:val="en-US"/>
+        </w:rPr>
+        <w:t>lettretape</w:t>
+      </w:r>
+      <w:proofErr w:type="spellEnd"/>
+      <w:r>
+        <w:rPr>
+          <w:rFonts w:ascii="Cascadia Mono" w:hAnsi="Cascadia Mono" w:cs="Cascadia Mono"/>
+          <w:color w:val="000000"/>
+          <w:sz w:val="19"/>
+          <w:szCs w:val="19"/>
+          <w:lang w:val="en-US"/>
+        </w:rPr>
+        <w:t>))</w:t>
       </w:r>
     </w:p>
     <w:p>
@@ -4895,7 +6000,49 @@
           <w:sz w:val="19"/>
           <w:szCs w:val="19"/>
         </w:rPr>
-        <w:t xml:space="preserve">                    motaafficher += lettretape;                    </w:t>
+        <w:t xml:space="preserve">                    </w:t>
+      </w:r>
+      <w:proofErr w:type="spellStart"/>
+      <w:proofErr w:type="gramStart"/>
+      <w:r>
+        <w:rPr>
+          <w:rFonts w:ascii="Cascadia Mono" w:hAnsi="Cascadia Mono" w:cs="Cascadia Mono"/>
+          <w:color w:val="000000"/>
+          <w:sz w:val="19"/>
+          <w:szCs w:val="19"/>
+        </w:rPr>
+        <w:t>motaafficher</w:t>
+      </w:r>
+      <w:proofErr w:type="spellEnd"/>
+      <w:proofErr w:type="gramEnd"/>
+      <w:r>
+        <w:rPr>
+          <w:rFonts w:ascii="Cascadia Mono" w:hAnsi="Cascadia Mono" w:cs="Cascadia Mono"/>
+          <w:color w:val="000000"/>
+          <w:sz w:val="19"/>
+          <w:szCs w:val="19"/>
+        </w:rPr>
+        <w:t xml:space="preserve"> += </w:t>
+      </w:r>
+      <w:proofErr w:type="spellStart"/>
+      <w:r>
+        <w:rPr>
+          <w:rFonts w:ascii="Cascadia Mono" w:hAnsi="Cascadia Mono" w:cs="Cascadia Mono"/>
+          <w:color w:val="000000"/>
+          <w:sz w:val="19"/>
+          <w:szCs w:val="19"/>
+        </w:rPr>
+        <w:t>lettretape</w:t>
+      </w:r>
+      <w:proofErr w:type="spellEnd"/>
+      <w:r>
+        <w:rPr>
+          <w:rFonts w:ascii="Cascadia Mono" w:hAnsi="Cascadia Mono" w:cs="Cascadia Mono"/>
+          <w:color w:val="000000"/>
+          <w:sz w:val="19"/>
+          <w:szCs w:val="19"/>
+        </w:rPr>
+        <w:t xml:space="preserve">;                    </w:t>
       </w:r>
     </w:p>
     <w:p>
@@ -4943,6 +6090,8 @@
         </w:rPr>
         <w:t xml:space="preserve">                </w:t>
       </w:r>
+      <w:proofErr w:type="spellStart"/>
+      <w:proofErr w:type="gramStart"/>
       <w:r>
         <w:rPr>
           <w:rFonts w:ascii="Cascadia Mono" w:hAnsi="Cascadia Mono" w:cs="Cascadia Mono"/>
@@ -4952,6 +6101,8 @@
         </w:rPr>
         <w:t>else</w:t>
       </w:r>
+      <w:proofErr w:type="spellEnd"/>
+      <w:proofErr w:type="gramEnd"/>
     </w:p>
     <w:p>
       <w:pPr>
@@ -4973,7 +6124,49 @@
           <w:sz w:val="19"/>
           <w:szCs w:val="19"/>
         </w:rPr>
-        <w:t xml:space="preserve">                    motaafficher += motaff[i];                </w:t>
+        <w:t xml:space="preserve">                    </w:t>
+      </w:r>
+      <w:proofErr w:type="spellStart"/>
+      <w:proofErr w:type="gramStart"/>
+      <w:r>
+        <w:rPr>
+          <w:rFonts w:ascii="Cascadia Mono" w:hAnsi="Cascadia Mono" w:cs="Cascadia Mono"/>
+          <w:color w:val="000000"/>
+          <w:sz w:val="19"/>
+          <w:szCs w:val="19"/>
+        </w:rPr>
+        <w:t>motaafficher</w:t>
+      </w:r>
+      <w:proofErr w:type="spellEnd"/>
+      <w:proofErr w:type="gramEnd"/>
+      <w:r>
+        <w:rPr>
+          <w:rFonts w:ascii="Cascadia Mono" w:hAnsi="Cascadia Mono" w:cs="Cascadia Mono"/>
+          <w:color w:val="000000"/>
+          <w:sz w:val="19"/>
+          <w:szCs w:val="19"/>
+        </w:rPr>
+        <w:t xml:space="preserve"> += </w:t>
+      </w:r>
+      <w:proofErr w:type="spellStart"/>
+      <w:r>
+        <w:rPr>
+          <w:rFonts w:ascii="Cascadia Mono" w:hAnsi="Cascadia Mono" w:cs="Cascadia Mono"/>
+          <w:color w:val="000000"/>
+          <w:sz w:val="19"/>
+          <w:szCs w:val="19"/>
+        </w:rPr>
+        <w:t>motaff</w:t>
+      </w:r>
+      <w:proofErr w:type="spellEnd"/>
+      <w:r>
+        <w:rPr>
+          <w:rFonts w:ascii="Cascadia Mono" w:hAnsi="Cascadia Mono" w:cs="Cascadia Mono"/>
+          <w:color w:val="000000"/>
+          <w:sz w:val="19"/>
+          <w:szCs w:val="19"/>
+        </w:rPr>
+        <w:t xml:space="preserve">[i];                </w:t>
       </w:r>
     </w:p>
     <w:p>
@@ -5019,7 +6212,58 @@
           <w:sz w:val="19"/>
           <w:szCs w:val="19"/>
         </w:rPr>
-        <w:t xml:space="preserve">            txt_afficher.Text = motaafficher;</w:t>
+        <w:t xml:space="preserve">            </w:t>
+      </w:r>
+      <w:proofErr w:type="spellStart"/>
+      <w:proofErr w:type="gramStart"/>
+      <w:r>
+        <w:rPr>
+          <w:rFonts w:ascii="Cascadia Mono" w:hAnsi="Cascadia Mono" w:cs="Cascadia Mono"/>
+          <w:color w:val="000000"/>
+          <w:sz w:val="19"/>
+          <w:szCs w:val="19"/>
+        </w:rPr>
+        <w:t>txt</w:t>
+      </w:r>
+      <w:proofErr w:type="gramEnd"/>
+      <w:r>
+        <w:rPr>
+          <w:rFonts w:ascii="Cascadia Mono" w:hAnsi="Cascadia Mono" w:cs="Cascadia Mono"/>
+          <w:color w:val="000000"/>
+          <w:sz w:val="19"/>
+          <w:szCs w:val="19"/>
+        </w:rPr>
+        <w:t>_afficher.Text</w:t>
+      </w:r>
+      <w:proofErr w:type="spellEnd"/>
+      <w:r>
+        <w:rPr>
+          <w:rFonts w:ascii="Cascadia Mono" w:hAnsi="Cascadia Mono" w:cs="Cascadia Mono"/>
+          <w:color w:val="000000"/>
+          <w:sz w:val="19"/>
+          <w:szCs w:val="19"/>
+        </w:rPr>
+        <w:t xml:space="preserve"> = </w:t>
+      </w:r>
+      <w:proofErr w:type="spellStart"/>
+      <w:r>
+        <w:rPr>
+          <w:rFonts w:ascii="Cascadia Mono" w:hAnsi="Cascadia Mono" w:cs="Cascadia Mono"/>
+          <w:color w:val="000000"/>
+          <w:sz w:val="19"/>
+          <w:szCs w:val="19"/>
+        </w:rPr>
+        <w:t>motaafficher</w:t>
+      </w:r>
+      <w:proofErr w:type="spellEnd"/>
+      <w:r>
+        <w:rPr>
+          <w:rFonts w:ascii="Cascadia Mono" w:hAnsi="Cascadia Mono" w:cs="Cascadia Mono"/>
+          <w:color w:val="000000"/>
+          <w:sz w:val="19"/>
+          <w:szCs w:val="19"/>
+        </w:rPr>
+        <w:t>;</w:t>
       </w:r>
     </w:p>
     <w:p>
@@ -5063,13 +6307,21 @@
           <w:b/>
           <w:bCs/>
         </w:rPr>
-        <w:t xml:space="preserve"> a quoi sert le type </w:t>
-      </w:r>
+        <w:t xml:space="preserve"> a quoi sert le </w:t>
+      </w:r>
+      <w:proofErr w:type="gramStart"/>
       <w:r>
         <w:rPr>
           <w:b/>
           <w:bCs/>
         </w:rPr>
+        <w:t xml:space="preserve">type </w:t>
+      </w:r>
+      <w:r>
+        <w:rPr>
+          <w:b/>
+          <w:bCs/>
+        </w:rPr>
         <w:t xml:space="preserve"> </w:t>
       </w:r>
       <w:r>
@@ -5081,6 +6333,7 @@
         </w:rPr>
         <w:t>char</w:t>
       </w:r>
+      <w:proofErr w:type="gramEnd"/>
       <w:r>
         <w:rPr>
           <w:rFonts w:ascii="Cascadia Mono" w:hAnsi="Cascadia Mono" w:cs="Cascadia Mono"/>
@@ -5187,7 +6440,41 @@
           <w:szCs w:val="19"/>
           <w:lang w:val="en-US"/>
         </w:rPr>
-        <w:t xml:space="preserve"> genererMotAfficher()</w:t>
+        <w:t xml:space="preserve"> </w:t>
+      </w:r>
+      <w:proofErr w:type="spellStart"/>
+      <w:proofErr w:type="gramStart"/>
+      <w:r>
+        <w:rPr>
+          <w:rFonts w:ascii="Cascadia Mono" w:hAnsi="Cascadia Mono" w:cs="Cascadia Mono"/>
+          <w:color w:val="000000"/>
+          <w:sz w:val="19"/>
+          <w:szCs w:val="19"/>
+          <w:lang w:val="en-US"/>
+        </w:rPr>
+        <w:t>genererMotAfficher</w:t>
+      </w:r>
+      <w:proofErr w:type="spellEnd"/>
+      <w:r>
+        <w:rPr>
+          <w:rFonts w:ascii="Cascadia Mono" w:hAnsi="Cascadia Mono" w:cs="Cascadia Mono"/>
+          <w:color w:val="000000"/>
+          <w:sz w:val="19"/>
+          <w:szCs w:val="19"/>
+          <w:lang w:val="en-US"/>
+        </w:rPr>
+        <w:t>(</w:t>
+      </w:r>
+      <w:proofErr w:type="gramEnd"/>
+      <w:r>
+        <w:rPr>
+          <w:rFonts w:ascii="Cascadia Mono" w:hAnsi="Cascadia Mono" w:cs="Cascadia Mono"/>
+          <w:color w:val="000000"/>
+          <w:sz w:val="19"/>
+          <w:szCs w:val="19"/>
+          <w:lang w:val="en-US"/>
+        </w:rPr>
+        <w:t>)</w:t>
       </w:r>
     </w:p>
     <w:p>
@@ -5257,7 +6544,29 @@
           <w:szCs w:val="19"/>
           <w:lang w:val="en-US"/>
         </w:rPr>
-        <w:t xml:space="preserve"> motaff = </w:t>
+        <w:t xml:space="preserve"> </w:t>
+      </w:r>
+      <w:proofErr w:type="spellStart"/>
+      <w:r>
+        <w:rPr>
+          <w:rFonts w:ascii="Cascadia Mono" w:hAnsi="Cascadia Mono" w:cs="Cascadia Mono"/>
+          <w:color w:val="000000"/>
+          <w:sz w:val="19"/>
+          <w:szCs w:val="19"/>
+          <w:lang w:val="en-US"/>
+        </w:rPr>
+        <w:t>motaff</w:t>
+      </w:r>
+      <w:proofErr w:type="spellEnd"/>
+      <w:r>
+        <w:rPr>
+          <w:rFonts w:ascii="Cascadia Mono" w:hAnsi="Cascadia Mono" w:cs="Cascadia Mono"/>
+          <w:color w:val="000000"/>
+          <w:sz w:val="19"/>
+          <w:szCs w:val="19"/>
+          <w:lang w:val="en-US"/>
+        </w:rPr>
+        <w:t xml:space="preserve"> = </w:t>
       </w:r>
       <w:r>
         <w:rPr>
@@ -5345,7 +6654,27 @@
           <w:sz w:val="19"/>
           <w:szCs w:val="19"/>
         </w:rPr>
-        <w:t xml:space="preserve">//Code à completer            </w:t>
+        <w:t xml:space="preserve">//Code à </w:t>
+      </w:r>
+      <w:proofErr w:type="spellStart"/>
+      <w:r>
+        <w:rPr>
+          <w:rFonts w:ascii="Cascadia Mono" w:hAnsi="Cascadia Mono" w:cs="Cascadia Mono"/>
+          <w:color w:val="000000"/>
+          <w:sz w:val="19"/>
+          <w:szCs w:val="19"/>
+        </w:rPr>
+        <w:t>completer</w:t>
+      </w:r>
+      <w:proofErr w:type="spellEnd"/>
+      <w:r>
+        <w:rPr>
+          <w:rFonts w:ascii="Cascadia Mono" w:hAnsi="Cascadia Mono" w:cs="Cascadia Mono"/>
+          <w:color w:val="000000"/>
+          <w:sz w:val="19"/>
+          <w:szCs w:val="19"/>
+        </w:rPr>
+        <w:t xml:space="preserve">            </w:t>
       </w:r>
     </w:p>
     <w:p>
@@ -5382,7 +6711,49 @@
           <w:sz w:val="19"/>
           <w:szCs w:val="19"/>
         </w:rPr>
-        <w:t xml:space="preserve">            motaafficher = motaff;</w:t>
+        <w:t xml:space="preserve">            </w:t>
+      </w:r>
+      <w:proofErr w:type="spellStart"/>
+      <w:proofErr w:type="gramStart"/>
+      <w:r>
+        <w:rPr>
+          <w:rFonts w:ascii="Cascadia Mono" w:hAnsi="Cascadia Mono" w:cs="Cascadia Mono"/>
+          <w:color w:val="000000"/>
+          <w:sz w:val="19"/>
+          <w:szCs w:val="19"/>
+        </w:rPr>
+        <w:t>motaafficher</w:t>
+      </w:r>
+      <w:proofErr w:type="spellEnd"/>
+      <w:proofErr w:type="gramEnd"/>
+      <w:r>
+        <w:rPr>
+          <w:rFonts w:ascii="Cascadia Mono" w:hAnsi="Cascadia Mono" w:cs="Cascadia Mono"/>
+          <w:color w:val="000000"/>
+          <w:sz w:val="19"/>
+          <w:szCs w:val="19"/>
+        </w:rPr>
+        <w:t xml:space="preserve"> = </w:t>
+      </w:r>
+      <w:proofErr w:type="spellStart"/>
+      <w:r>
+        <w:rPr>
+          <w:rFonts w:ascii="Cascadia Mono" w:hAnsi="Cascadia Mono" w:cs="Cascadia Mono"/>
+          <w:color w:val="000000"/>
+          <w:sz w:val="19"/>
+          <w:szCs w:val="19"/>
+        </w:rPr>
+        <w:t>motaff</w:t>
+      </w:r>
+      <w:proofErr w:type="spellEnd"/>
+      <w:r>
+        <w:rPr>
+          <w:rFonts w:ascii="Cascadia Mono" w:hAnsi="Cascadia Mono" w:cs="Cascadia Mono"/>
+          <w:color w:val="000000"/>
+          <w:sz w:val="19"/>
+          <w:szCs w:val="19"/>
+        </w:rPr>
+        <w:t>;</w:t>
       </w:r>
     </w:p>
     <w:p>
@@ -5423,11 +6794,17 @@
     </w:p>
     <w:p>
       <w:r>
-        <w:t>List&lt;String&gt; listeATrouver</w:t>
-      </w:r>
-    </w:p>
-    <w:p>
-      <w:r>
+        <w:t xml:space="preserve">List&lt;String&gt; </w:t>
+      </w:r>
+      <w:proofErr w:type="spellStart"/>
+      <w:r>
+        <w:t>listeATrouver</w:t>
+      </w:r>
+      <w:proofErr w:type="spellEnd"/>
+    </w:p>
+    <w:p>
+      <w:r>
+        <w:lastRenderedPageBreak/>
         <w:t xml:space="preserve">Pour générer un nombre aléatoire, on utilise le code suivant : </w:t>
       </w:r>
     </w:p>
@@ -5440,14 +6817,45 @@
           <w:szCs w:val="19"/>
         </w:rPr>
       </w:pPr>
-      <w:r>
-        <w:rPr>
-          <w:rFonts w:ascii="Cascadia Mono" w:hAnsi="Cascadia Mono" w:cs="Cascadia Mono"/>
-          <w:color w:val="000000"/>
-          <w:sz w:val="19"/>
-          <w:szCs w:val="19"/>
-        </w:rPr>
-        <w:t xml:space="preserve">Random aleatoire = </w:t>
+      <w:proofErr w:type="spellStart"/>
+      <w:r>
+        <w:rPr>
+          <w:rFonts w:ascii="Cascadia Mono" w:hAnsi="Cascadia Mono" w:cs="Cascadia Mono"/>
+          <w:color w:val="000000"/>
+          <w:sz w:val="19"/>
+          <w:szCs w:val="19"/>
+        </w:rPr>
+        <w:t>Random</w:t>
+      </w:r>
+      <w:proofErr w:type="spellEnd"/>
+      <w:r>
+        <w:rPr>
+          <w:rFonts w:ascii="Cascadia Mono" w:hAnsi="Cascadia Mono" w:cs="Cascadia Mono"/>
+          <w:color w:val="000000"/>
+          <w:sz w:val="19"/>
+          <w:szCs w:val="19"/>
+        </w:rPr>
+        <w:t xml:space="preserve"> </w:t>
+      </w:r>
+      <w:proofErr w:type="spellStart"/>
+      <w:r>
+        <w:rPr>
+          <w:rFonts w:ascii="Cascadia Mono" w:hAnsi="Cascadia Mono" w:cs="Cascadia Mono"/>
+          <w:color w:val="000000"/>
+          <w:sz w:val="19"/>
+          <w:szCs w:val="19"/>
+        </w:rPr>
+        <w:t>aleatoire</w:t>
+      </w:r>
+      <w:proofErr w:type="spellEnd"/>
+      <w:r>
+        <w:rPr>
+          <w:rFonts w:ascii="Cascadia Mono" w:hAnsi="Cascadia Mono" w:cs="Cascadia Mono"/>
+          <w:color w:val="000000"/>
+          <w:sz w:val="19"/>
+          <w:szCs w:val="19"/>
+        </w:rPr>
+        <w:t xml:space="preserve"> = </w:t>
       </w:r>
       <w:r>
         <w:rPr>
@@ -5465,13 +6873,46 @@
           <w:sz w:val="19"/>
           <w:szCs w:val="19"/>
         </w:rPr>
-        <w:t xml:space="preserve"> Random();</w:t>
-      </w:r>
-    </w:p>
-    <w:p>
-      <w:r>
         <w:t xml:space="preserve"> </w:t>
       </w:r>
+      <w:proofErr w:type="spellStart"/>
+      <w:proofErr w:type="gramStart"/>
+      <w:r>
+        <w:rPr>
+          <w:rFonts w:ascii="Cascadia Mono" w:hAnsi="Cascadia Mono" w:cs="Cascadia Mono"/>
+          <w:color w:val="000000"/>
+          <w:sz w:val="19"/>
+          <w:szCs w:val="19"/>
+        </w:rPr>
+        <w:t>Random</w:t>
+      </w:r>
+      <w:proofErr w:type="spellEnd"/>
+      <w:r>
+        <w:rPr>
+          <w:rFonts w:ascii="Cascadia Mono" w:hAnsi="Cascadia Mono" w:cs="Cascadia Mono"/>
+          <w:color w:val="000000"/>
+          <w:sz w:val="19"/>
+          <w:szCs w:val="19"/>
+        </w:rPr>
+        <w:t>(</w:t>
+      </w:r>
+      <w:proofErr w:type="gramEnd"/>
+      <w:r>
+        <w:rPr>
+          <w:rFonts w:ascii="Cascadia Mono" w:hAnsi="Cascadia Mono" w:cs="Cascadia Mono"/>
+          <w:color w:val="000000"/>
+          <w:sz w:val="19"/>
+          <w:szCs w:val="19"/>
+        </w:rPr>
+        <w:t>);</w:t>
+      </w:r>
+    </w:p>
+    <w:p>
+      <w:r>
+        <w:t xml:space="preserve"> </w:t>
+      </w:r>
+      <w:proofErr w:type="spellStart"/>
+      <w:proofErr w:type="gramStart"/>
       <w:r>
         <w:rPr>
           <w:rFonts w:ascii="Cascadia Mono" w:hAnsi="Cascadia Mono" w:cs="Cascadia Mono"/>
@@ -5481,14 +6922,76 @@
         </w:rPr>
         <w:t>int</w:t>
       </w:r>
-      <w:r>
-        <w:rPr>
-          <w:rFonts w:ascii="Cascadia Mono" w:hAnsi="Cascadia Mono" w:cs="Cascadia Mono"/>
-          <w:color w:val="000000"/>
-          <w:sz w:val="19"/>
-          <w:szCs w:val="19"/>
-        </w:rPr>
-        <w:t xml:space="preserve"> nbAleatoire = aleatoire.Next(listeATrouver.Count);</w:t>
+      <w:proofErr w:type="spellEnd"/>
+      <w:proofErr w:type="gramEnd"/>
+      <w:r>
+        <w:rPr>
+          <w:rFonts w:ascii="Cascadia Mono" w:hAnsi="Cascadia Mono" w:cs="Cascadia Mono"/>
+          <w:color w:val="000000"/>
+          <w:sz w:val="19"/>
+          <w:szCs w:val="19"/>
+        </w:rPr>
+        <w:t xml:space="preserve"> </w:t>
+      </w:r>
+      <w:proofErr w:type="spellStart"/>
+      <w:r>
+        <w:rPr>
+          <w:rFonts w:ascii="Cascadia Mono" w:hAnsi="Cascadia Mono" w:cs="Cascadia Mono"/>
+          <w:color w:val="000000"/>
+          <w:sz w:val="19"/>
+          <w:szCs w:val="19"/>
+        </w:rPr>
+        <w:t>nbAleatoire</w:t>
+      </w:r>
+      <w:proofErr w:type="spellEnd"/>
+      <w:r>
+        <w:rPr>
+          <w:rFonts w:ascii="Cascadia Mono" w:hAnsi="Cascadia Mono" w:cs="Cascadia Mono"/>
+          <w:color w:val="000000"/>
+          <w:sz w:val="19"/>
+          <w:szCs w:val="19"/>
+        </w:rPr>
+        <w:t xml:space="preserve"> = </w:t>
+      </w:r>
+      <w:proofErr w:type="spellStart"/>
+      <w:r>
+        <w:rPr>
+          <w:rFonts w:ascii="Cascadia Mono" w:hAnsi="Cascadia Mono" w:cs="Cascadia Mono"/>
+          <w:color w:val="000000"/>
+          <w:sz w:val="19"/>
+          <w:szCs w:val="19"/>
+        </w:rPr>
+        <w:t>aleatoire.Next</w:t>
+      </w:r>
+      <w:proofErr w:type="spellEnd"/>
+      <w:r>
+        <w:rPr>
+          <w:rFonts w:ascii="Cascadia Mono" w:hAnsi="Cascadia Mono" w:cs="Cascadia Mono"/>
+          <w:color w:val="000000"/>
+          <w:sz w:val="19"/>
+          <w:szCs w:val="19"/>
+        </w:rPr>
+        <w:t>(</w:t>
+      </w:r>
+      <w:proofErr w:type="spellStart"/>
+      <w:r>
+        <w:rPr>
+          <w:rFonts w:ascii="Cascadia Mono" w:hAnsi="Cascadia Mono" w:cs="Cascadia Mono"/>
+          <w:color w:val="000000"/>
+          <w:sz w:val="19"/>
+          <w:szCs w:val="19"/>
+        </w:rPr>
+        <w:t>listeATrouver.Count</w:t>
+      </w:r>
+      <w:proofErr w:type="spellEnd"/>
+      <w:r>
+        <w:rPr>
+          <w:rFonts w:ascii="Cascadia Mono" w:hAnsi="Cascadia Mono" w:cs="Cascadia Mono"/>
+          <w:color w:val="000000"/>
+          <w:sz w:val="19"/>
+          <w:szCs w:val="19"/>
+        </w:rPr>
+        <w:t>);</w:t>
       </w:r>
     </w:p>
     <w:p>
@@ -5497,6 +7000,7 @@
       </w:r>
     </w:p>
     <w:p>
+      <w:proofErr w:type="gramStart"/>
       <w:r>
         <w:rPr>
           <w:rFonts w:ascii="Cascadia Mono" w:hAnsi="Cascadia Mono" w:cs="Cascadia Mono"/>
@@ -5506,14 +7010,95 @@
         </w:rPr>
         <w:t>string</w:t>
       </w:r>
-      <w:r>
-        <w:rPr>
-          <w:rFonts w:ascii="Cascadia Mono" w:hAnsi="Cascadia Mono" w:cs="Cascadia Mono"/>
-          <w:color w:val="000000"/>
-          <w:sz w:val="19"/>
-          <w:szCs w:val="19"/>
-        </w:rPr>
-        <w:t xml:space="preserve"> motchoisi = listeATrouver[nbAleatoire].ToUpper();</w:t>
+      <w:proofErr w:type="gramEnd"/>
+      <w:r>
+        <w:rPr>
+          <w:rFonts w:ascii="Cascadia Mono" w:hAnsi="Cascadia Mono" w:cs="Cascadia Mono"/>
+          <w:color w:val="000000"/>
+          <w:sz w:val="19"/>
+          <w:szCs w:val="19"/>
+        </w:rPr>
+        <w:t xml:space="preserve"> </w:t>
+      </w:r>
+      <w:proofErr w:type="spellStart"/>
+      <w:r>
+        <w:rPr>
+          <w:rFonts w:ascii="Cascadia Mono" w:hAnsi="Cascadia Mono" w:cs="Cascadia Mono"/>
+          <w:color w:val="000000"/>
+          <w:sz w:val="19"/>
+          <w:szCs w:val="19"/>
+        </w:rPr>
+        <w:t>motchoisi</w:t>
+      </w:r>
+      <w:proofErr w:type="spellEnd"/>
+      <w:r>
+        <w:rPr>
+          <w:rFonts w:ascii="Cascadia Mono" w:hAnsi="Cascadia Mono" w:cs="Cascadia Mono"/>
+          <w:color w:val="000000"/>
+          <w:sz w:val="19"/>
+          <w:szCs w:val="19"/>
+        </w:rPr>
+        <w:t xml:space="preserve"> = </w:t>
+      </w:r>
+      <w:proofErr w:type="spellStart"/>
+      <w:r>
+        <w:rPr>
+          <w:rFonts w:ascii="Cascadia Mono" w:hAnsi="Cascadia Mono" w:cs="Cascadia Mono"/>
+          <w:color w:val="000000"/>
+          <w:sz w:val="19"/>
+          <w:szCs w:val="19"/>
+        </w:rPr>
+        <w:t>listeATrouver</w:t>
+      </w:r>
+      <w:proofErr w:type="spellEnd"/>
+      <w:r>
+        <w:rPr>
+          <w:rFonts w:ascii="Cascadia Mono" w:hAnsi="Cascadia Mono" w:cs="Cascadia Mono"/>
+          <w:color w:val="000000"/>
+          <w:sz w:val="19"/>
+          <w:szCs w:val="19"/>
+        </w:rPr>
+        <w:t>[</w:t>
+      </w:r>
+      <w:proofErr w:type="spellStart"/>
+      <w:r>
+        <w:rPr>
+          <w:rFonts w:ascii="Cascadia Mono" w:hAnsi="Cascadia Mono" w:cs="Cascadia Mono"/>
+          <w:color w:val="000000"/>
+          <w:sz w:val="19"/>
+          <w:szCs w:val="19"/>
+        </w:rPr>
+        <w:t>nbAleatoire</w:t>
+      </w:r>
+      <w:proofErr w:type="spellEnd"/>
+      <w:r>
+        <w:rPr>
+          <w:rFonts w:ascii="Cascadia Mono" w:hAnsi="Cascadia Mono" w:cs="Cascadia Mono"/>
+          <w:color w:val="000000"/>
+          <w:sz w:val="19"/>
+          <w:szCs w:val="19"/>
+        </w:rPr>
+        <w:t>].</w:t>
+      </w:r>
+      <w:proofErr w:type="spellStart"/>
+      <w:r>
+        <w:rPr>
+          <w:rFonts w:ascii="Cascadia Mono" w:hAnsi="Cascadia Mono" w:cs="Cascadia Mono"/>
+          <w:color w:val="000000"/>
+          <w:sz w:val="19"/>
+          <w:szCs w:val="19"/>
+        </w:rPr>
+        <w:t>ToUpper</w:t>
+      </w:r>
+      <w:proofErr w:type="spellEnd"/>
+      <w:r>
+        <w:rPr>
+          <w:rFonts w:ascii="Cascadia Mono" w:hAnsi="Cascadia Mono" w:cs="Cascadia Mono"/>
+          <w:color w:val="000000"/>
+          <w:sz w:val="19"/>
+          <w:szCs w:val="19"/>
+        </w:rPr>
+        <w:t>();</w:t>
       </w:r>
     </w:p>
     <w:p>
@@ -5592,7 +7177,27 @@
           <w:sz w:val="19"/>
           <w:szCs w:val="19"/>
         </w:rPr>
-        <w:t xml:space="preserve"> Partie();</w:t>
+        <w:t xml:space="preserve"> </w:t>
+      </w:r>
+      <w:proofErr w:type="gramStart"/>
+      <w:r>
+        <w:rPr>
+          <w:rFonts w:ascii="Cascadia Mono" w:hAnsi="Cascadia Mono" w:cs="Cascadia Mono"/>
+          <w:color w:val="000000"/>
+          <w:sz w:val="19"/>
+          <w:szCs w:val="19"/>
+        </w:rPr>
+        <w:t>Partie(</w:t>
+      </w:r>
+      <w:proofErr w:type="gramEnd"/>
+      <w:r>
+        <w:rPr>
+          <w:rFonts w:ascii="Cascadia Mono" w:hAnsi="Cascadia Mono" w:cs="Cascadia Mono"/>
+          <w:color w:val="000000"/>
+          <w:sz w:val="19"/>
+          <w:szCs w:val="19"/>
+        </w:rPr>
+        <w:t>);</w:t>
       </w:r>
     </w:p>
     <w:p>
@@ -5609,6 +7214,23 @@
         </w:rPr>
         <w:t>Expliquez la raison de la déclaration séparée de l’instanciation.</w:t>
       </w:r>
+    </w:p>
+    <w:p>
+      <w:pPr>
+        <w:rPr>
+          <w:b/>
+          <w:bCs/>
+        </w:rPr>
+      </w:pPr>
+      <w:r>
+        <w:rPr>
+          <w:b/>
+          <w:bCs/>
+        </w:rPr>
+        <w:t>L’importation de la classe/modèle</w:t>
+      </w:r>
+      <w:bookmarkStart w:id="0" w:name="_GoBack"/>
+      <w:bookmarkEnd w:id="0"/>
     </w:p>
     <w:p>
       <w:pPr>
@@ -5673,14 +7295,36 @@
       <w:r>
         <w:t>On met le code juste après la ligne « </w:t>
       </w:r>
-      <w:r>
-        <w:rPr>
-          <w:rFonts w:ascii="Cascadia Mono" w:hAnsi="Cascadia Mono" w:cs="Cascadia Mono"/>
-          <w:color w:val="000000"/>
-          <w:sz w:val="19"/>
-          <w:szCs w:val="19"/>
-        </w:rPr>
-        <w:t xml:space="preserve">InitializeComponent(); », </w:t>
+      <w:proofErr w:type="spellStart"/>
+      <w:proofErr w:type="gramStart"/>
+      <w:r>
+        <w:rPr>
+          <w:rFonts w:ascii="Cascadia Mono" w:hAnsi="Cascadia Mono" w:cs="Cascadia Mono"/>
+          <w:color w:val="000000"/>
+          <w:sz w:val="19"/>
+          <w:szCs w:val="19"/>
+        </w:rPr>
+        <w:t>InitializeComponent</w:t>
+      </w:r>
+      <w:proofErr w:type="spellEnd"/>
+      <w:r>
+        <w:rPr>
+          <w:rFonts w:ascii="Cascadia Mono" w:hAnsi="Cascadia Mono" w:cs="Cascadia Mono"/>
+          <w:color w:val="000000"/>
+          <w:sz w:val="19"/>
+          <w:szCs w:val="19"/>
+        </w:rPr>
+        <w:t>(</w:t>
+      </w:r>
+      <w:proofErr w:type="gramEnd"/>
+      <w:r>
+        <w:rPr>
+          <w:rFonts w:ascii="Cascadia Mono" w:hAnsi="Cascadia Mono" w:cs="Cascadia Mono"/>
+          <w:color w:val="000000"/>
+          <w:sz w:val="19"/>
+          <w:szCs w:val="19"/>
+        </w:rPr>
+        <w:t xml:space="preserve">); », </w:t>
       </w:r>
       <w:r>
         <w:rPr>
@@ -5716,8 +7360,17 @@
           <w:rFonts w:cstheme="minorHAnsi"/>
           <w:color w:val="000000"/>
         </w:rPr>
-        <w:t>Maintenant nous allons générer un mot à trouver et un mot à afficher. Pour cela nous allons créer une méthode init</w:t>
-      </w:r>
+        <w:t xml:space="preserve">Maintenant nous allons générer un mot à trouver et un mot à afficher. Pour cela nous allons créer une méthode </w:t>
+      </w:r>
+      <w:proofErr w:type="spellStart"/>
+      <w:r>
+        <w:rPr>
+          <w:rFonts w:cstheme="minorHAnsi"/>
+          <w:color w:val="000000"/>
+        </w:rPr>
+        <w:t>init</w:t>
+      </w:r>
+      <w:proofErr w:type="spellEnd"/>
     </w:p>
     <w:p>
       <w:pPr>
@@ -5732,6 +7385,8 @@
           <w:szCs w:val="19"/>
         </w:rPr>
       </w:pPr>
+      <w:proofErr w:type="spellStart"/>
+      <w:proofErr w:type="gramStart"/>
       <w:r>
         <w:rPr>
           <w:rFonts w:ascii="Cascadia Mono" w:hAnsi="Cascadia Mono" w:cs="Cascadia Mono"/>
@@ -5741,6 +7396,8 @@
         </w:rPr>
         <w:t>private</w:t>
       </w:r>
+      <w:proofErr w:type="spellEnd"/>
+      <w:proofErr w:type="gramEnd"/>
       <w:r>
         <w:rPr>
           <w:rFonts w:ascii="Cascadia Mono" w:hAnsi="Cascadia Mono" w:cs="Cascadia Mono"/>
@@ -5750,6 +7407,7 @@
         </w:rPr>
         <w:t xml:space="preserve"> </w:t>
       </w:r>
+      <w:proofErr w:type="spellStart"/>
       <w:r>
         <w:rPr>
           <w:rFonts w:ascii="Cascadia Mono" w:hAnsi="Cascadia Mono" w:cs="Cascadia Mono"/>
@@ -5759,14 +7417,35 @@
         </w:rPr>
         <w:t>void</w:t>
       </w:r>
-      <w:r>
-        <w:rPr>
-          <w:rFonts w:ascii="Cascadia Mono" w:hAnsi="Cascadia Mono" w:cs="Cascadia Mono"/>
-          <w:color w:val="000000"/>
-          <w:sz w:val="19"/>
-          <w:szCs w:val="19"/>
-        </w:rPr>
-        <w:t xml:space="preserve"> init()</w:t>
+      <w:proofErr w:type="spellEnd"/>
+      <w:r>
+        <w:rPr>
+          <w:rFonts w:ascii="Cascadia Mono" w:hAnsi="Cascadia Mono" w:cs="Cascadia Mono"/>
+          <w:color w:val="000000"/>
+          <w:sz w:val="19"/>
+          <w:szCs w:val="19"/>
+        </w:rPr>
+        <w:t xml:space="preserve"> </w:t>
+      </w:r>
+      <w:proofErr w:type="spellStart"/>
+      <w:r>
+        <w:rPr>
+          <w:rFonts w:ascii="Cascadia Mono" w:hAnsi="Cascadia Mono" w:cs="Cascadia Mono"/>
+          <w:color w:val="000000"/>
+          <w:sz w:val="19"/>
+          <w:szCs w:val="19"/>
+        </w:rPr>
+        <w:t>init</w:t>
+      </w:r>
+      <w:proofErr w:type="spellEnd"/>
+      <w:r>
+        <w:rPr>
+          <w:rFonts w:ascii="Cascadia Mono" w:hAnsi="Cascadia Mono" w:cs="Cascadia Mono"/>
+          <w:color w:val="000000"/>
+          <w:sz w:val="19"/>
+          <w:szCs w:val="19"/>
+        </w:rPr>
+        <w:t>()</w:t>
       </w:r>
     </w:p>
     <w:p>
@@ -5830,7 +7509,27 @@
           <w:sz w:val="19"/>
           <w:szCs w:val="19"/>
         </w:rPr>
-        <w:t xml:space="preserve">&gt; listeMotaTrouver = </w:t>
+        <w:t xml:space="preserve">&gt; </w:t>
+      </w:r>
+      <w:proofErr w:type="spellStart"/>
+      <w:r>
+        <w:rPr>
+          <w:rFonts w:ascii="Cascadia Mono" w:hAnsi="Cascadia Mono" w:cs="Cascadia Mono"/>
+          <w:color w:val="000000"/>
+          <w:sz w:val="19"/>
+          <w:szCs w:val="19"/>
+        </w:rPr>
+        <w:t>listeMotaTrouver</w:t>
+      </w:r>
+      <w:proofErr w:type="spellEnd"/>
+      <w:r>
+        <w:rPr>
+          <w:rFonts w:ascii="Cascadia Mono" w:hAnsi="Cascadia Mono" w:cs="Cascadia Mono"/>
+          <w:color w:val="000000"/>
+          <w:sz w:val="19"/>
+          <w:szCs w:val="19"/>
+        </w:rPr>
+        <w:t xml:space="preserve"> = </w:t>
       </w:r>
       <w:r>
         <w:rPr>
@@ -5866,7 +7565,17 @@
           <w:sz w:val="19"/>
           <w:szCs w:val="19"/>
         </w:rPr>
-        <w:t xml:space="preserve">&gt; { </w:t>
+        <w:t xml:space="preserve">&gt; </w:t>
+      </w:r>
+      <w:proofErr w:type="gramStart"/>
+      <w:r>
+        <w:rPr>
+          <w:rFonts w:ascii="Cascadia Mono" w:hAnsi="Cascadia Mono" w:cs="Cascadia Mono"/>
+          <w:color w:val="000000"/>
+          <w:sz w:val="19"/>
+          <w:szCs w:val="19"/>
+        </w:rPr>
+        <w:t xml:space="preserve">{ </w:t>
       </w:r>
       <w:r>
         <w:rPr>
@@ -5875,7 +7584,17 @@
           <w:sz w:val="19"/>
           <w:szCs w:val="19"/>
         </w:rPr>
-        <w:t>"Francophile"</w:t>
+        <w:t>"</w:t>
+      </w:r>
+      <w:proofErr w:type="gramEnd"/>
+      <w:r>
+        <w:rPr>
+          <w:rFonts w:ascii="Cascadia Mono" w:hAnsi="Cascadia Mono" w:cs="Cascadia Mono"/>
+          <w:color w:val="A31515"/>
+          <w:sz w:val="19"/>
+          <w:szCs w:val="19"/>
+        </w:rPr>
+        <w:t>Francophile"</w:t>
       </w:r>
       <w:r>
         <w:rPr>
@@ -6051,7 +7770,49 @@
           <w:sz w:val="19"/>
           <w:szCs w:val="19"/>
         </w:rPr>
-        <w:t xml:space="preserve">            P.choisirMotATrouver(listeMotaTrouver);</w:t>
+        <w:t xml:space="preserve">            </w:t>
+      </w:r>
+      <w:proofErr w:type="spellStart"/>
+      <w:proofErr w:type="gramStart"/>
+      <w:r>
+        <w:rPr>
+          <w:rFonts w:ascii="Cascadia Mono" w:hAnsi="Cascadia Mono" w:cs="Cascadia Mono"/>
+          <w:color w:val="000000"/>
+          <w:sz w:val="19"/>
+          <w:szCs w:val="19"/>
+        </w:rPr>
+        <w:t>P.choisirMotATrouver</w:t>
+      </w:r>
+      <w:proofErr w:type="spellEnd"/>
+      <w:proofErr w:type="gramEnd"/>
+      <w:r>
+        <w:rPr>
+          <w:rFonts w:ascii="Cascadia Mono" w:hAnsi="Cascadia Mono" w:cs="Cascadia Mono"/>
+          <w:color w:val="000000"/>
+          <w:sz w:val="19"/>
+          <w:szCs w:val="19"/>
+        </w:rPr>
+        <w:t>(</w:t>
+      </w:r>
+      <w:proofErr w:type="spellStart"/>
+      <w:r>
+        <w:rPr>
+          <w:rFonts w:ascii="Cascadia Mono" w:hAnsi="Cascadia Mono" w:cs="Cascadia Mono"/>
+          <w:color w:val="000000"/>
+          <w:sz w:val="19"/>
+          <w:szCs w:val="19"/>
+        </w:rPr>
+        <w:t>listeMotaTrouver</w:t>
+      </w:r>
+      <w:proofErr w:type="spellEnd"/>
+      <w:r>
+        <w:rPr>
+          <w:rFonts w:ascii="Cascadia Mono" w:hAnsi="Cascadia Mono" w:cs="Cascadia Mono"/>
+          <w:color w:val="000000"/>
+          <w:sz w:val="19"/>
+          <w:szCs w:val="19"/>
+        </w:rPr>
+        <w:t>);</w:t>
       </w:r>
     </w:p>
     <w:p>
@@ -6074,7 +7835,29 @@
           <w:sz w:val="19"/>
           <w:szCs w:val="19"/>
         </w:rPr>
-        <w:t xml:space="preserve">            P.genererMotAfficher();</w:t>
+        <w:t xml:space="preserve">            </w:t>
+      </w:r>
+      <w:proofErr w:type="spellStart"/>
+      <w:proofErr w:type="gramStart"/>
+      <w:r>
+        <w:rPr>
+          <w:rFonts w:ascii="Cascadia Mono" w:hAnsi="Cascadia Mono" w:cs="Cascadia Mono"/>
+          <w:color w:val="000000"/>
+          <w:sz w:val="19"/>
+          <w:szCs w:val="19"/>
+        </w:rPr>
+        <w:t>P.genererMotAfficher</w:t>
+      </w:r>
+      <w:proofErr w:type="spellEnd"/>
+      <w:proofErr w:type="gramEnd"/>
+      <w:r>
+        <w:rPr>
+          <w:rFonts w:ascii="Cascadia Mono" w:hAnsi="Cascadia Mono" w:cs="Cascadia Mono"/>
+          <w:color w:val="000000"/>
+          <w:sz w:val="19"/>
+          <w:szCs w:val="19"/>
+        </w:rPr>
+        <w:t>();</w:t>
       </w:r>
     </w:p>
     <w:p>
@@ -6097,7 +7880,58 @@
           <w:sz w:val="19"/>
           <w:szCs w:val="19"/>
         </w:rPr>
-        <w:t xml:space="preserve">            txt_afficher.Text = P.motaafficher;</w:t>
+        <w:t xml:space="preserve">            </w:t>
+      </w:r>
+      <w:proofErr w:type="spellStart"/>
+      <w:proofErr w:type="gramStart"/>
+      <w:r>
+        <w:rPr>
+          <w:rFonts w:ascii="Cascadia Mono" w:hAnsi="Cascadia Mono" w:cs="Cascadia Mono"/>
+          <w:color w:val="000000"/>
+          <w:sz w:val="19"/>
+          <w:szCs w:val="19"/>
+        </w:rPr>
+        <w:t>txt</w:t>
+      </w:r>
+      <w:proofErr w:type="gramEnd"/>
+      <w:r>
+        <w:rPr>
+          <w:rFonts w:ascii="Cascadia Mono" w:hAnsi="Cascadia Mono" w:cs="Cascadia Mono"/>
+          <w:color w:val="000000"/>
+          <w:sz w:val="19"/>
+          <w:szCs w:val="19"/>
+        </w:rPr>
+        <w:t>_afficher.Text</w:t>
+      </w:r>
+      <w:proofErr w:type="spellEnd"/>
+      <w:r>
+        <w:rPr>
+          <w:rFonts w:ascii="Cascadia Mono" w:hAnsi="Cascadia Mono" w:cs="Cascadia Mono"/>
+          <w:color w:val="000000"/>
+          <w:sz w:val="19"/>
+          <w:szCs w:val="19"/>
+        </w:rPr>
+        <w:t xml:space="preserve"> = </w:t>
+      </w:r>
+      <w:proofErr w:type="spellStart"/>
+      <w:r>
+        <w:rPr>
+          <w:rFonts w:ascii="Cascadia Mono" w:hAnsi="Cascadia Mono" w:cs="Cascadia Mono"/>
+          <w:color w:val="000000"/>
+          <w:sz w:val="19"/>
+          <w:szCs w:val="19"/>
+        </w:rPr>
+        <w:t>P.motaafficher</w:t>
+      </w:r>
+      <w:proofErr w:type="spellEnd"/>
+      <w:r>
+        <w:rPr>
+          <w:rFonts w:ascii="Cascadia Mono" w:hAnsi="Cascadia Mono" w:cs="Cascadia Mono"/>
+          <w:color w:val="000000"/>
+          <w:sz w:val="19"/>
+          <w:szCs w:val="19"/>
+        </w:rPr>
+        <w:t>;</w:t>
       </w:r>
     </w:p>
     <w:p>
@@ -6127,7 +7961,21 @@
         <w:rPr>
           <w:rFonts w:cstheme="minorHAnsi"/>
         </w:rPr>
-        <w:t xml:space="preserve">Il faut appeler init après </w:t>
+        <w:t xml:space="preserve">Il faut appeler </w:t>
+      </w:r>
+      <w:proofErr w:type="spellStart"/>
+      <w:r>
+        <w:rPr>
+          <w:rFonts w:cstheme="minorHAnsi"/>
+        </w:rPr>
+        <w:t>init</w:t>
+      </w:r>
+      <w:proofErr w:type="spellEnd"/>
+      <w:r>
+        <w:rPr>
+          <w:rFonts w:cstheme="minorHAnsi"/>
+        </w:rPr>
+        <w:t xml:space="preserve"> après </w:t>
       </w:r>
       <w:r>
         <w:rPr>
@@ -6148,7 +7996,23 @@
           <w:rFonts w:ascii="Cascadia Mono" w:hAnsi="Cascadia Mono" w:cs="Cascadia Mono"/>
           <w:color w:val="000000"/>
         </w:rPr>
-        <w:t xml:space="preserve"> Partie();</w:t>
+        <w:t xml:space="preserve"> </w:t>
+      </w:r>
+      <w:proofErr w:type="gramStart"/>
+      <w:r>
+        <w:rPr>
+          <w:rFonts w:ascii="Cascadia Mono" w:hAnsi="Cascadia Mono" w:cs="Cascadia Mono"/>
+          <w:color w:val="000000"/>
+        </w:rPr>
+        <w:t>Partie(</w:t>
+      </w:r>
+      <w:proofErr w:type="gramEnd"/>
+      <w:r>
+        <w:rPr>
+          <w:rFonts w:ascii="Cascadia Mono" w:hAnsi="Cascadia Mono" w:cs="Cascadia Mono"/>
+          <w:color w:val="000000"/>
+        </w:rPr>
+        <w:t>);</w:t>
       </w:r>
       <w:r>
         <w:rPr>
@@ -6200,8 +8064,13 @@
         <w:t>A</w:t>
       </w:r>
       <w:r>
-        <w:t>llez dans le code du formulaire Jeu et créez une méthode btn_Click</w:t>
-      </w:r>
+        <w:t xml:space="preserve">llez dans le code du formulaire Jeu et créez une méthode </w:t>
+      </w:r>
+      <w:proofErr w:type="spellStart"/>
+      <w:r>
+        <w:t>btn_Click</w:t>
+      </w:r>
+      <w:proofErr w:type="spellEnd"/>
     </w:p>
     <w:p>
       <w:r>
@@ -6303,8 +8172,42 @@
           <w:szCs w:val="19"/>
           <w:lang w:val="en-US"/>
         </w:rPr>
-        <w:t xml:space="preserve"> btn_Click(</w:t>
-      </w:r>
+        <w:t xml:space="preserve"> </w:t>
+      </w:r>
+      <w:proofErr w:type="spellStart"/>
+      <w:r>
+        <w:rPr>
+          <w:rFonts w:ascii="Cascadia Mono" w:hAnsi="Cascadia Mono" w:cs="Cascadia Mono"/>
+          <w:color w:val="000000"/>
+          <w:sz w:val="19"/>
+          <w:szCs w:val="19"/>
+          <w:lang w:val="en-US"/>
+        </w:rPr>
+        <w:t>btn_</w:t>
+      </w:r>
+      <w:proofErr w:type="gramStart"/>
+      <w:r>
+        <w:rPr>
+          <w:rFonts w:ascii="Cascadia Mono" w:hAnsi="Cascadia Mono" w:cs="Cascadia Mono"/>
+          <w:color w:val="000000"/>
+          <w:sz w:val="19"/>
+          <w:szCs w:val="19"/>
+          <w:lang w:val="en-US"/>
+        </w:rPr>
+        <w:t>Click</w:t>
+      </w:r>
+      <w:proofErr w:type="spellEnd"/>
+      <w:r>
+        <w:rPr>
+          <w:rFonts w:ascii="Cascadia Mono" w:hAnsi="Cascadia Mono" w:cs="Cascadia Mono"/>
+          <w:color w:val="000000"/>
+          <w:sz w:val="19"/>
+          <w:szCs w:val="19"/>
+          <w:lang w:val="en-US"/>
+        </w:rPr>
+        <w:t>(</w:t>
+      </w:r>
+      <w:proofErr w:type="gramEnd"/>
       <w:r>
         <w:rPr>
           <w:rFonts w:ascii="Cascadia Mono" w:hAnsi="Cascadia Mono" w:cs="Cascadia Mono"/>
@@ -6323,7 +8226,29 @@
           <w:szCs w:val="19"/>
           <w:lang w:val="en-US"/>
         </w:rPr>
-        <w:t xml:space="preserve"> sender, EventArgs e)</w:t>
+        <w:t xml:space="preserve"> sender, </w:t>
+      </w:r>
+      <w:proofErr w:type="spellStart"/>
+      <w:r>
+        <w:rPr>
+          <w:rFonts w:ascii="Cascadia Mono" w:hAnsi="Cascadia Mono" w:cs="Cascadia Mono"/>
+          <w:color w:val="000000"/>
+          <w:sz w:val="19"/>
+          <w:szCs w:val="19"/>
+          <w:lang w:val="en-US"/>
+        </w:rPr>
+        <w:t>EventArgs</w:t>
+      </w:r>
+      <w:proofErr w:type="spellEnd"/>
+      <w:r>
+        <w:rPr>
+          <w:rFonts w:ascii="Cascadia Mono" w:hAnsi="Cascadia Mono" w:cs="Cascadia Mono"/>
+          <w:color w:val="000000"/>
+          <w:sz w:val="19"/>
+          <w:szCs w:val="19"/>
+          <w:lang w:val="en-US"/>
+        </w:rPr>
+        <w:t xml:space="preserve"> e)</w:t>
       </w:r>
     </w:p>
     <w:p>
@@ -6373,7 +8298,75 @@
           <w:szCs w:val="19"/>
           <w:lang w:val="en-US"/>
         </w:rPr>
-        <w:t xml:space="preserve">            P.verifier(((Button)sender).Text.ToString(), txt_afficher);</w:t>
+        <w:t xml:space="preserve">            </w:t>
+      </w:r>
+      <w:proofErr w:type="spellStart"/>
+      <w:proofErr w:type="gramStart"/>
+      <w:r>
+        <w:rPr>
+          <w:rFonts w:ascii="Cascadia Mono" w:hAnsi="Cascadia Mono" w:cs="Cascadia Mono"/>
+          <w:color w:val="000000"/>
+          <w:sz w:val="19"/>
+          <w:szCs w:val="19"/>
+          <w:lang w:val="en-US"/>
+        </w:rPr>
+        <w:t>P.verifier</w:t>
+      </w:r>
+      <w:proofErr w:type="spellEnd"/>
+      <w:proofErr w:type="gramEnd"/>
+      <w:r>
+        <w:rPr>
+          <w:rFonts w:ascii="Cascadia Mono" w:hAnsi="Cascadia Mono" w:cs="Cascadia Mono"/>
+          <w:color w:val="000000"/>
+          <w:sz w:val="19"/>
+          <w:szCs w:val="19"/>
+          <w:lang w:val="en-US"/>
+        </w:rPr>
+        <w:t>(((Button)sender).</w:t>
+      </w:r>
+      <w:proofErr w:type="spellStart"/>
+      <w:r>
+        <w:rPr>
+          <w:rFonts w:ascii="Cascadia Mono" w:hAnsi="Cascadia Mono" w:cs="Cascadia Mono"/>
+          <w:color w:val="000000"/>
+          <w:sz w:val="19"/>
+          <w:szCs w:val="19"/>
+          <w:lang w:val="en-US"/>
+        </w:rPr>
+        <w:t>Text.ToString</w:t>
+      </w:r>
+      <w:proofErr w:type="spellEnd"/>
+      <w:r>
+        <w:rPr>
+          <w:rFonts w:ascii="Cascadia Mono" w:hAnsi="Cascadia Mono" w:cs="Cascadia Mono"/>
+          <w:color w:val="000000"/>
+          <w:sz w:val="19"/>
+          <w:szCs w:val="19"/>
+          <w:lang w:val="en-US"/>
+        </w:rPr>
+        <w:t xml:space="preserve">(), </w:t>
+      </w:r>
+      <w:proofErr w:type="spellStart"/>
+      <w:r>
+        <w:rPr>
+          <w:rFonts w:ascii="Cascadia Mono" w:hAnsi="Cascadia Mono" w:cs="Cascadia Mono"/>
+          <w:color w:val="000000"/>
+          <w:sz w:val="19"/>
+          <w:szCs w:val="19"/>
+          <w:lang w:val="en-US"/>
+        </w:rPr>
+        <w:t>txt_afficher</w:t>
+      </w:r>
+      <w:proofErr w:type="spellEnd"/>
+      <w:r>
+        <w:rPr>
+          <w:rFonts w:ascii="Cascadia Mono" w:hAnsi="Cascadia Mono" w:cs="Cascadia Mono"/>
+          <w:color w:val="000000"/>
+          <w:sz w:val="19"/>
+          <w:szCs w:val="19"/>
+          <w:lang w:val="en-US"/>
+        </w:rPr>
+        <w:t>);</w:t>
       </w:r>
     </w:p>
     <w:p>
@@ -6399,14 +8392,47 @@
         </w:rPr>
         <w:t xml:space="preserve">            </w:t>
       </w:r>
-      <w:r>
-        <w:rPr>
-          <w:rFonts w:ascii="Cascadia Mono" w:hAnsi="Cascadia Mono" w:cs="Cascadia Mono"/>
-          <w:color w:val="000000"/>
-          <w:sz w:val="19"/>
-          <w:szCs w:val="19"/>
-        </w:rPr>
-        <w:t>P.changerIMG(pb_pendu);</w:t>
+      <w:proofErr w:type="spellStart"/>
+      <w:proofErr w:type="gramStart"/>
+      <w:r>
+        <w:rPr>
+          <w:rFonts w:ascii="Cascadia Mono" w:hAnsi="Cascadia Mono" w:cs="Cascadia Mono"/>
+          <w:color w:val="000000"/>
+          <w:sz w:val="19"/>
+          <w:szCs w:val="19"/>
+        </w:rPr>
+        <w:t>P.changerIMG</w:t>
+      </w:r>
+      <w:proofErr w:type="spellEnd"/>
+      <w:proofErr w:type="gramEnd"/>
+      <w:r>
+        <w:rPr>
+          <w:rFonts w:ascii="Cascadia Mono" w:hAnsi="Cascadia Mono" w:cs="Cascadia Mono"/>
+          <w:color w:val="000000"/>
+          <w:sz w:val="19"/>
+          <w:szCs w:val="19"/>
+        </w:rPr>
+        <w:t>(</w:t>
+      </w:r>
+      <w:proofErr w:type="spellStart"/>
+      <w:r>
+        <w:rPr>
+          <w:rFonts w:ascii="Cascadia Mono" w:hAnsi="Cascadia Mono" w:cs="Cascadia Mono"/>
+          <w:color w:val="000000"/>
+          <w:sz w:val="19"/>
+          <w:szCs w:val="19"/>
+        </w:rPr>
+        <w:t>pb_pendu</w:t>
+      </w:r>
+      <w:proofErr w:type="spellEnd"/>
+      <w:r>
+        <w:rPr>
+          <w:rFonts w:ascii="Cascadia Mono" w:hAnsi="Cascadia Mono" w:cs="Cascadia Mono"/>
+          <w:color w:val="000000"/>
+          <w:sz w:val="19"/>
+          <w:szCs w:val="19"/>
+        </w:rPr>
+        <w:t>);</w:t>
       </w:r>
     </w:p>
     <w:p>
@@ -6449,8 +8475,13 @@
     </w:p>
     <w:p>
       <w:r>
-        <w:t>Pour cela vous devez ajouter une ligne de code à votre événement btn_Click</w:t>
-      </w:r>
+        <w:t xml:space="preserve">Pour cela vous devez ajouter une ligne de code à votre événement </w:t>
+      </w:r>
+      <w:proofErr w:type="spellStart"/>
+      <w:r>
+        <w:t>btn_Click</w:t>
+      </w:r>
+      <w:proofErr w:type="spellEnd"/>
     </w:p>
     <w:p>
       <w:pPr>
@@ -6467,7 +8498,47 @@
           <w:sz w:val="19"/>
           <w:szCs w:val="19"/>
         </w:rPr>
-        <w:t xml:space="preserve">((Button)sender) </w:t>
+        <w:t>((</w:t>
+      </w:r>
+      <w:proofErr w:type="spellStart"/>
+      <w:r>
+        <w:rPr>
+          <w:rFonts w:ascii="Cascadia Mono" w:hAnsi="Cascadia Mono" w:cs="Cascadia Mono"/>
+          <w:color w:val="000000"/>
+          <w:sz w:val="19"/>
+          <w:szCs w:val="19"/>
+        </w:rPr>
+        <w:t>Button</w:t>
+      </w:r>
+      <w:proofErr w:type="spellEnd"/>
+      <w:r>
+        <w:rPr>
+          <w:rFonts w:ascii="Cascadia Mono" w:hAnsi="Cascadia Mono" w:cs="Cascadia Mono"/>
+          <w:color w:val="000000"/>
+          <w:sz w:val="19"/>
+          <w:szCs w:val="19"/>
+        </w:rPr>
+        <w:t>)</w:t>
+      </w:r>
+      <w:proofErr w:type="spellStart"/>
+      <w:r>
+        <w:rPr>
+          <w:rFonts w:ascii="Cascadia Mono" w:hAnsi="Cascadia Mono" w:cs="Cascadia Mono"/>
+          <w:color w:val="000000"/>
+          <w:sz w:val="19"/>
+          <w:szCs w:val="19"/>
+        </w:rPr>
+        <w:t>sender</w:t>
+      </w:r>
+      <w:proofErr w:type="spellEnd"/>
+      <w:r>
+        <w:rPr>
+          <w:rFonts w:ascii="Cascadia Mono" w:hAnsi="Cascadia Mono" w:cs="Cascadia Mono"/>
+          <w:color w:val="000000"/>
+          <w:sz w:val="19"/>
+          <w:szCs w:val="19"/>
+        </w:rPr>
+        <w:t xml:space="preserve">) </w:t>
       </w:r>
       <w:r>
         <w:rPr>
@@ -6481,7 +8552,23 @@
           <w:rFonts w:cstheme="minorHAnsi"/>
           <w:color w:val="000000"/>
         </w:rPr>
-        <w:t>permettra d’identifier le bouton qui a été appuyé. Il faut maintenant utiliser la propriété enable pour rendre le bouton non utilisable une deuxième fois dans la partie.</w:t>
+        <w:t xml:space="preserve">permettra d’identifier le bouton qui a été appuyé. Il faut maintenant utiliser la propriété </w:t>
+      </w:r>
+      <w:proofErr w:type="spellStart"/>
+      <w:r>
+        <w:rPr>
+          <w:rFonts w:cstheme="minorHAnsi"/>
+          <w:color w:val="000000"/>
+        </w:rPr>
+        <w:t>enable</w:t>
+      </w:r>
+      <w:proofErr w:type="spellEnd"/>
+      <w:r>
+        <w:rPr>
+          <w:rFonts w:cstheme="minorHAnsi"/>
+          <w:color w:val="000000"/>
+        </w:rPr>
+        <w:t xml:space="preserve"> pour rendre le bouton non utilisable une deuxième fois dans la partie.</w:t>
       </w:r>
     </w:p>
     <w:p>
@@ -6494,10 +8581,26 @@
     </w:p>
     <w:p>
       <w:r>
-        <w:t>Pour cela nous allons vérifier à la fin du code dans l’événement btn_Click si le nombre maximum d’essai sans trouver le mot est atteint. Si le joueur gagne, un message apparait et propose de rejouer une partie. Si le joueur perd un message apparait montrant la solution et propose de rejouer une partie. Pour cela on utilise le code suivant </w:t>
-      </w:r>
-      <w:r>
-        <w:t xml:space="preserve">dans la méthode btn_click </w:t>
+        <w:t xml:space="preserve">Pour cela nous allons vérifier à la fin du code dans l’événement </w:t>
+      </w:r>
+      <w:proofErr w:type="spellStart"/>
+      <w:r>
+        <w:t>btn_Click</w:t>
+      </w:r>
+      <w:proofErr w:type="spellEnd"/>
+      <w:r>
+        <w:t xml:space="preserve"> si le nombre maximum d’essai sans trouver le mot est atteint. Si le joueur gagne, un message apparait et propose de rejouer une partie. Si le joueur perd un message apparait montrant la solution et propose de rejouer une partie. Pour cela on utilise le code suivant </w:t>
+      </w:r>
+      <w:r>
+        <w:t xml:space="preserve">dans la méthode </w:t>
+      </w:r>
+      <w:proofErr w:type="spellStart"/>
+      <w:r>
+        <w:t>btn_click</w:t>
+      </w:r>
+      <w:proofErr w:type="spellEnd"/>
+      <w:r>
+        <w:t xml:space="preserve"> </w:t>
       </w:r>
       <w:r>
         <w:t>:</w:t>
@@ -6512,15 +8615,29 @@
           <w:szCs w:val="19"/>
         </w:rPr>
       </w:pPr>
-      <w:r>
-        <w:rPr>
-          <w:rFonts w:ascii="Cascadia Mono" w:hAnsi="Cascadia Mono" w:cs="Cascadia Mono"/>
-          <w:color w:val="000000"/>
-          <w:sz w:val="19"/>
-          <w:szCs w:val="19"/>
-        </w:rPr>
-        <w:t>P.victoire(</w:t>
-      </w:r>
+      <w:proofErr w:type="spellStart"/>
+      <w:proofErr w:type="gramStart"/>
+      <w:r>
+        <w:rPr>
+          <w:rFonts w:ascii="Cascadia Mono" w:hAnsi="Cascadia Mono" w:cs="Cascadia Mono"/>
+          <w:color w:val="000000"/>
+          <w:sz w:val="19"/>
+          <w:szCs w:val="19"/>
+        </w:rPr>
+        <w:t>P.victoire</w:t>
+      </w:r>
+      <w:proofErr w:type="spellEnd"/>
+      <w:proofErr w:type="gramEnd"/>
+      <w:r>
+        <w:rPr>
+          <w:rFonts w:ascii="Cascadia Mono" w:hAnsi="Cascadia Mono" w:cs="Cascadia Mono"/>
+          <w:color w:val="000000"/>
+          <w:sz w:val="19"/>
+          <w:szCs w:val="19"/>
+        </w:rPr>
+        <w:t>(</w:t>
+      </w:r>
+      <w:proofErr w:type="spellStart"/>
       <w:r>
         <w:rPr>
           <w:rFonts w:ascii="Cascadia Mono" w:hAnsi="Cascadia Mono" w:cs="Cascadia Mono"/>
@@ -6537,7 +8654,37 @@
           <w:sz w:val="19"/>
           <w:szCs w:val="19"/>
         </w:rPr>
-        <w:t>,txt_afficher, listeMotaTrouver,pb_pendu);</w:t>
+        <w:t>,txt_afficher</w:t>
+      </w:r>
+      <w:proofErr w:type="spellEnd"/>
+      <w:r>
+        <w:rPr>
+          <w:rFonts w:ascii="Cascadia Mono" w:hAnsi="Cascadia Mono" w:cs="Cascadia Mono"/>
+          <w:color w:val="000000"/>
+          <w:sz w:val="19"/>
+          <w:szCs w:val="19"/>
+        </w:rPr>
+        <w:t xml:space="preserve">, </w:t>
+      </w:r>
+      <w:proofErr w:type="spellStart"/>
+      <w:r>
+        <w:rPr>
+          <w:rFonts w:ascii="Cascadia Mono" w:hAnsi="Cascadia Mono" w:cs="Cascadia Mono"/>
+          <w:color w:val="000000"/>
+          <w:sz w:val="19"/>
+          <w:szCs w:val="19"/>
+        </w:rPr>
+        <w:t>listeMotaTrouver,pb_pendu</w:t>
+      </w:r>
+      <w:proofErr w:type="spellEnd"/>
+      <w:r>
+        <w:rPr>
+          <w:rFonts w:ascii="Cascadia Mono" w:hAnsi="Cascadia Mono" w:cs="Cascadia Mono"/>
+          <w:color w:val="000000"/>
+          <w:sz w:val="19"/>
+          <w:szCs w:val="19"/>
+        </w:rPr>
+        <w:t>);</w:t>
       </w:r>
     </w:p>
     <w:p>
@@ -6552,6 +8699,7 @@
           <w:rFonts w:cstheme="minorHAnsi"/>
           <w:color w:val="000000"/>
         </w:rPr>
+        <w:lastRenderedPageBreak/>
         <w:t xml:space="preserve">Ensuite </w:t>
       </w:r>
       <w:r>
@@ -6559,21 +8707,30 @@
           <w:rFonts w:cstheme="minorHAnsi"/>
           <w:color w:val="000000"/>
         </w:rPr>
-        <w:t>vous allez créer 2 méthodes dans votre classe Partie. Une méthode victoire et une méthode remiseAZero</w:t>
-      </w:r>
-    </w:p>
-    <w:p>
-      <w:pPr>
+        <w:t xml:space="preserve">vous allez créer 2 méthodes dans votre classe Partie. Une méthode victoire et une méthode </w:t>
+      </w:r>
+      <w:proofErr w:type="spellStart"/>
+      <w:r>
         <w:rPr>
           <w:rFonts w:cstheme="minorHAnsi"/>
           <w:color w:val="000000"/>
         </w:rPr>
-      </w:pPr>
-      <w:r>
+        <w:t>remiseAZero</w:t>
+      </w:r>
+      <w:proofErr w:type="spellEnd"/>
+    </w:p>
+    <w:p>
+      <w:pPr>
         <w:rPr>
           <w:rFonts w:cstheme="minorHAnsi"/>
           <w:color w:val="000000"/>
         </w:rPr>
+      </w:pPr>
+      <w:r>
+        <w:rPr>
+          <w:rFonts w:cstheme="minorHAnsi"/>
+          <w:color w:val="000000"/>
+        </w:rPr>
         <w:t xml:space="preserve">Pour déclarer la méthode victoire, on utilise le code suivant : </w:t>
       </w:r>
     </w:p>
@@ -6584,6 +8741,7 @@
           <w:color w:val="000000"/>
         </w:rPr>
       </w:pPr>
+      <w:proofErr w:type="gramStart"/>
       <w:r>
         <w:rPr>
           <w:rFonts w:ascii="Cascadia Mono" w:hAnsi="Cascadia Mono" w:cs="Cascadia Mono"/>
@@ -6593,6 +8751,7 @@
         </w:rPr>
         <w:t>public</w:t>
       </w:r>
+      <w:proofErr w:type="gramEnd"/>
       <w:r>
         <w:rPr>
           <w:rFonts w:ascii="Cascadia Mono" w:hAnsi="Cascadia Mono" w:cs="Cascadia Mono"/>
@@ -6602,6 +8761,7 @@
         </w:rPr>
         <w:t xml:space="preserve"> </w:t>
       </w:r>
+      <w:proofErr w:type="spellStart"/>
       <w:r>
         <w:rPr>
           <w:rFonts w:ascii="Cascadia Mono" w:hAnsi="Cascadia Mono" w:cs="Cascadia Mono"/>
@@ -6611,14 +8771,95 @@
         </w:rPr>
         <w:t>void</w:t>
       </w:r>
-      <w:r>
-        <w:rPr>
-          <w:rFonts w:ascii="Cascadia Mono" w:hAnsi="Cascadia Mono" w:cs="Cascadia Mono"/>
-          <w:color w:val="000000"/>
-          <w:sz w:val="19"/>
-          <w:szCs w:val="19"/>
-        </w:rPr>
-        <w:t xml:space="preserve"> victoire(Form formulaireJeuActif, TextBox txt_motAafficher, List&lt;</w:t>
+      <w:proofErr w:type="spellEnd"/>
+      <w:r>
+        <w:rPr>
+          <w:rFonts w:ascii="Cascadia Mono" w:hAnsi="Cascadia Mono" w:cs="Cascadia Mono"/>
+          <w:color w:val="000000"/>
+          <w:sz w:val="19"/>
+          <w:szCs w:val="19"/>
+        </w:rPr>
+        <w:t xml:space="preserve"> victoire(</w:t>
+      </w:r>
+      <w:proofErr w:type="spellStart"/>
+      <w:r>
+        <w:rPr>
+          <w:rFonts w:ascii="Cascadia Mono" w:hAnsi="Cascadia Mono" w:cs="Cascadia Mono"/>
+          <w:color w:val="000000"/>
+          <w:sz w:val="19"/>
+          <w:szCs w:val="19"/>
+        </w:rPr>
+        <w:t>Form</w:t>
+      </w:r>
+      <w:proofErr w:type="spellEnd"/>
+      <w:r>
+        <w:rPr>
+          <w:rFonts w:ascii="Cascadia Mono" w:hAnsi="Cascadia Mono" w:cs="Cascadia Mono"/>
+          <w:color w:val="000000"/>
+          <w:sz w:val="19"/>
+          <w:szCs w:val="19"/>
+        </w:rPr>
+        <w:t xml:space="preserve"> </w:t>
+      </w:r>
+      <w:proofErr w:type="spellStart"/>
+      <w:r>
+        <w:rPr>
+          <w:rFonts w:ascii="Cascadia Mono" w:hAnsi="Cascadia Mono" w:cs="Cascadia Mono"/>
+          <w:color w:val="000000"/>
+          <w:sz w:val="19"/>
+          <w:szCs w:val="19"/>
+        </w:rPr>
+        <w:t>formulaireJeuActif</w:t>
+      </w:r>
+      <w:proofErr w:type="spellEnd"/>
+      <w:r>
+        <w:rPr>
+          <w:rFonts w:ascii="Cascadia Mono" w:hAnsi="Cascadia Mono" w:cs="Cascadia Mono"/>
+          <w:color w:val="000000"/>
+          <w:sz w:val="19"/>
+          <w:szCs w:val="19"/>
+        </w:rPr>
+        <w:t xml:space="preserve">, </w:t>
+      </w:r>
+      <w:proofErr w:type="spellStart"/>
+      <w:r>
+        <w:rPr>
+          <w:rFonts w:ascii="Cascadia Mono" w:hAnsi="Cascadia Mono" w:cs="Cascadia Mono"/>
+          <w:color w:val="000000"/>
+          <w:sz w:val="19"/>
+          <w:szCs w:val="19"/>
+        </w:rPr>
+        <w:t>TextBox</w:t>
+      </w:r>
+      <w:proofErr w:type="spellEnd"/>
+      <w:r>
+        <w:rPr>
+          <w:rFonts w:ascii="Cascadia Mono" w:hAnsi="Cascadia Mono" w:cs="Cascadia Mono"/>
+          <w:color w:val="000000"/>
+          <w:sz w:val="19"/>
+          <w:szCs w:val="19"/>
+        </w:rPr>
+        <w:t xml:space="preserve"> </w:t>
+      </w:r>
+      <w:proofErr w:type="spellStart"/>
+      <w:r>
+        <w:rPr>
+          <w:rFonts w:ascii="Cascadia Mono" w:hAnsi="Cascadia Mono" w:cs="Cascadia Mono"/>
+          <w:color w:val="000000"/>
+          <w:sz w:val="19"/>
+          <w:szCs w:val="19"/>
+        </w:rPr>
+        <w:t>txt_motAafficher</w:t>
+      </w:r>
+      <w:proofErr w:type="spellEnd"/>
+      <w:r>
+        <w:rPr>
+          <w:rFonts w:ascii="Cascadia Mono" w:hAnsi="Cascadia Mono" w:cs="Cascadia Mono"/>
+          <w:color w:val="000000"/>
+          <w:sz w:val="19"/>
+          <w:szCs w:val="19"/>
+        </w:rPr>
+        <w:t>, List&lt;</w:t>
       </w:r>
       <w:r>
         <w:rPr>
@@ -6636,7 +8877,47 @@
           <w:sz w:val="19"/>
           <w:szCs w:val="19"/>
         </w:rPr>
-        <w:t>&gt; listeMotaTrouver,PictureBox pbpendu)</w:t>
+        <w:t xml:space="preserve">&gt; </w:t>
+      </w:r>
+      <w:proofErr w:type="spellStart"/>
+      <w:r>
+        <w:rPr>
+          <w:rFonts w:ascii="Cascadia Mono" w:hAnsi="Cascadia Mono" w:cs="Cascadia Mono"/>
+          <w:color w:val="000000"/>
+          <w:sz w:val="19"/>
+          <w:szCs w:val="19"/>
+        </w:rPr>
+        <w:t>listeMotaTrouver,PictureBox</w:t>
+      </w:r>
+      <w:proofErr w:type="spellEnd"/>
+      <w:r>
+        <w:rPr>
+          <w:rFonts w:ascii="Cascadia Mono" w:hAnsi="Cascadia Mono" w:cs="Cascadia Mono"/>
+          <w:color w:val="000000"/>
+          <w:sz w:val="19"/>
+          <w:szCs w:val="19"/>
+        </w:rPr>
+        <w:t xml:space="preserve"> </w:t>
+      </w:r>
+      <w:proofErr w:type="spellStart"/>
+      <w:r>
+        <w:rPr>
+          <w:rFonts w:ascii="Cascadia Mono" w:hAnsi="Cascadia Mono" w:cs="Cascadia Mono"/>
+          <w:color w:val="000000"/>
+          <w:sz w:val="19"/>
+          <w:szCs w:val="19"/>
+        </w:rPr>
+        <w:t>pbpendu</w:t>
+      </w:r>
+      <w:proofErr w:type="spellEnd"/>
+      <w:r>
+        <w:rPr>
+          <w:rFonts w:ascii="Cascadia Mono" w:hAnsi="Cascadia Mono" w:cs="Cascadia Mono"/>
+          <w:color w:val="000000"/>
+          <w:sz w:val="19"/>
+          <w:szCs w:val="19"/>
+        </w:rPr>
+        <w:t>)</w:t>
       </w:r>
     </w:p>
     <w:p>
@@ -6667,8 +8948,23 @@
         <w:rPr>
           <w:rFonts w:cstheme="minorHAnsi"/>
         </w:rPr>
-        <w:t xml:space="preserve">Déclarer une variable msg de type </w:t>
-      </w:r>
+        <w:t xml:space="preserve">Déclarer une variable </w:t>
+      </w:r>
+      <w:proofErr w:type="spellStart"/>
+      <w:r>
+        <w:rPr>
+          <w:rFonts w:cstheme="minorHAnsi"/>
+        </w:rPr>
+        <w:t>msg</w:t>
+      </w:r>
+      <w:proofErr w:type="spellEnd"/>
+      <w:r>
+        <w:rPr>
+          <w:rFonts w:cstheme="minorHAnsi"/>
+        </w:rPr>
+        <w:t xml:space="preserve"> de type </w:t>
+      </w:r>
+      <w:proofErr w:type="spellStart"/>
       <w:r>
         <w:rPr>
           <w:rFonts w:ascii="Cascadia Mono" w:hAnsi="Cascadia Mono" w:cs="Cascadia Mono"/>
@@ -6678,6 +8974,7 @@
         </w:rPr>
         <w:t>DialogResult</w:t>
       </w:r>
+      <w:proofErr w:type="spellEnd"/>
     </w:p>
     <w:p>
       <w:pPr>
@@ -6734,14 +9031,47 @@
           <w:szCs w:val="19"/>
         </w:rPr>
       </w:pPr>
-      <w:r>
-        <w:rPr>
-          <w:rFonts w:ascii="Cascadia Mono" w:hAnsi="Cascadia Mono" w:cs="Cascadia Mono"/>
-          <w:color w:val="000000"/>
-          <w:sz w:val="19"/>
-          <w:szCs w:val="19"/>
-        </w:rPr>
-        <w:t>msg = MessageBox.Show(</w:t>
+      <w:proofErr w:type="spellStart"/>
+      <w:proofErr w:type="gramStart"/>
+      <w:r>
+        <w:rPr>
+          <w:rFonts w:ascii="Cascadia Mono" w:hAnsi="Cascadia Mono" w:cs="Cascadia Mono"/>
+          <w:color w:val="000000"/>
+          <w:sz w:val="19"/>
+          <w:szCs w:val="19"/>
+        </w:rPr>
+        <w:t>msg</w:t>
+      </w:r>
+      <w:proofErr w:type="spellEnd"/>
+      <w:proofErr w:type="gramEnd"/>
+      <w:r>
+        <w:rPr>
+          <w:rFonts w:ascii="Cascadia Mono" w:hAnsi="Cascadia Mono" w:cs="Cascadia Mono"/>
+          <w:color w:val="000000"/>
+          <w:sz w:val="19"/>
+          <w:szCs w:val="19"/>
+        </w:rPr>
+        <w:t xml:space="preserve"> = </w:t>
+      </w:r>
+      <w:proofErr w:type="spellStart"/>
+      <w:r>
+        <w:rPr>
+          <w:rFonts w:ascii="Cascadia Mono" w:hAnsi="Cascadia Mono" w:cs="Cascadia Mono"/>
+          <w:color w:val="000000"/>
+          <w:sz w:val="19"/>
+          <w:szCs w:val="19"/>
+        </w:rPr>
+        <w:t>MessageBox.Show</w:t>
+      </w:r>
+      <w:proofErr w:type="spellEnd"/>
+      <w:r>
+        <w:rPr>
+          <w:rFonts w:ascii="Cascadia Mono" w:hAnsi="Cascadia Mono" w:cs="Cascadia Mono"/>
+          <w:color w:val="000000"/>
+          <w:sz w:val="19"/>
+          <w:szCs w:val="19"/>
+        </w:rPr>
+        <w:t>(</w:t>
       </w:r>
       <w:r>
         <w:rPr>
@@ -6750,17 +9080,9 @@
           <w:sz w:val="19"/>
           <w:szCs w:val="19"/>
         </w:rPr>
-        <w:t>"Vous avez perdu !! \r\nVous deviez trouver le mot: "</w:t>
-      </w:r>
-      <w:r>
-        <w:rPr>
-          <w:rFonts w:ascii="Cascadia Mono" w:hAnsi="Cascadia Mono" w:cs="Cascadia Mono"/>
-          <w:color w:val="000000"/>
-          <w:sz w:val="19"/>
-          <w:szCs w:val="19"/>
-        </w:rPr>
-        <w:t xml:space="preserve"> + motatrouver + </w:t>
-      </w:r>
+        <w:t>"Vous avez perdu !! \r\</w:t>
+      </w:r>
+      <w:proofErr w:type="spellStart"/>
       <w:r>
         <w:rPr>
           <w:rFonts w:ascii="Cascadia Mono" w:hAnsi="Cascadia Mono" w:cs="Cascadia Mono"/>
@@ -6768,7 +9090,95 @@
           <w:sz w:val="19"/>
           <w:szCs w:val="19"/>
         </w:rPr>
-        <w:t>"\r\nVoulez vous faire une autre partie ??"</w:t>
+        <w:t>nVous</w:t>
+      </w:r>
+      <w:proofErr w:type="spellEnd"/>
+      <w:r>
+        <w:rPr>
+          <w:rFonts w:ascii="Cascadia Mono" w:hAnsi="Cascadia Mono" w:cs="Cascadia Mono"/>
+          <w:color w:val="A31515"/>
+          <w:sz w:val="19"/>
+          <w:szCs w:val="19"/>
+        </w:rPr>
+        <w:t xml:space="preserve"> deviez trouver le </w:t>
+      </w:r>
+      <w:proofErr w:type="gramStart"/>
+      <w:r>
+        <w:rPr>
+          <w:rFonts w:ascii="Cascadia Mono" w:hAnsi="Cascadia Mono" w:cs="Cascadia Mono"/>
+          <w:color w:val="A31515"/>
+          <w:sz w:val="19"/>
+          <w:szCs w:val="19"/>
+        </w:rPr>
+        <w:t>mot:</w:t>
+      </w:r>
+      <w:proofErr w:type="gramEnd"/>
+      <w:r>
+        <w:rPr>
+          <w:rFonts w:ascii="Cascadia Mono" w:hAnsi="Cascadia Mono" w:cs="Cascadia Mono"/>
+          <w:color w:val="A31515"/>
+          <w:sz w:val="19"/>
+          <w:szCs w:val="19"/>
+        </w:rPr>
+        <w:t xml:space="preserve"> "</w:t>
+      </w:r>
+      <w:r>
+        <w:rPr>
+          <w:rFonts w:ascii="Cascadia Mono" w:hAnsi="Cascadia Mono" w:cs="Cascadia Mono"/>
+          <w:color w:val="000000"/>
+          <w:sz w:val="19"/>
+          <w:szCs w:val="19"/>
+        </w:rPr>
+        <w:t xml:space="preserve"> + </w:t>
+      </w:r>
+      <w:proofErr w:type="spellStart"/>
+      <w:r>
+        <w:rPr>
+          <w:rFonts w:ascii="Cascadia Mono" w:hAnsi="Cascadia Mono" w:cs="Cascadia Mono"/>
+          <w:color w:val="000000"/>
+          <w:sz w:val="19"/>
+          <w:szCs w:val="19"/>
+        </w:rPr>
+        <w:t>motatrouver</w:t>
+      </w:r>
+      <w:proofErr w:type="spellEnd"/>
+      <w:r>
+        <w:rPr>
+          <w:rFonts w:ascii="Cascadia Mono" w:hAnsi="Cascadia Mono" w:cs="Cascadia Mono"/>
+          <w:color w:val="000000"/>
+          <w:sz w:val="19"/>
+          <w:szCs w:val="19"/>
+        </w:rPr>
+        <w:t xml:space="preserve"> + </w:t>
+      </w:r>
+      <w:r>
+        <w:rPr>
+          <w:rFonts w:ascii="Cascadia Mono" w:hAnsi="Cascadia Mono" w:cs="Cascadia Mono"/>
+          <w:color w:val="A31515"/>
+          <w:sz w:val="19"/>
+          <w:szCs w:val="19"/>
+        </w:rPr>
+        <w:t>"\r\</w:t>
+      </w:r>
+      <w:proofErr w:type="spellStart"/>
+      <w:r>
+        <w:rPr>
+          <w:rFonts w:ascii="Cascadia Mono" w:hAnsi="Cascadia Mono" w:cs="Cascadia Mono"/>
+          <w:color w:val="A31515"/>
+          <w:sz w:val="19"/>
+          <w:szCs w:val="19"/>
+        </w:rPr>
+        <w:t>nVoulez</w:t>
+      </w:r>
+      <w:proofErr w:type="spellEnd"/>
+      <w:r>
+        <w:rPr>
+          <w:rFonts w:ascii="Cascadia Mono" w:hAnsi="Cascadia Mono" w:cs="Cascadia Mono"/>
+          <w:color w:val="A31515"/>
+          <w:sz w:val="19"/>
+          <w:szCs w:val="19"/>
+        </w:rPr>
+        <w:t xml:space="preserve"> vous faire une autre partie ??"</w:t>
       </w:r>
       <w:r>
         <w:rPr>
@@ -6808,12 +9218,30 @@
       <w:r>
         <w:t xml:space="preserve"> (</w:t>
       </w:r>
-      <w:r>
-        <w:t>msg == DialogResult.</w:t>
-      </w:r>
-      <w:r>
-        <w:t xml:space="preserve"> Yes</w:t>
-      </w:r>
+      <w:proofErr w:type="spellStart"/>
+      <w:r>
+        <w:t>msg</w:t>
+      </w:r>
+      <w:proofErr w:type="spellEnd"/>
+      <w:r>
+        <w:t xml:space="preserve"> == </w:t>
+      </w:r>
+      <w:proofErr w:type="spellStart"/>
+      <w:r>
+        <w:t>DialogResult</w:t>
+      </w:r>
+      <w:proofErr w:type="spellEnd"/>
+      <w:r>
+        <w:t>.</w:t>
+      </w:r>
+      <w:r>
+        <w:t xml:space="preserve"> </w:t>
+      </w:r>
+      <w:proofErr w:type="spellStart"/>
+      <w:r>
+        <w:t>Yes</w:t>
+      </w:r>
+      <w:proofErr w:type="spellEnd"/>
       <w:r>
         <w:t>)</w:t>
       </w:r>
@@ -6829,14 +9257,107 @@
       <w:r>
         <w:t xml:space="preserve"> </w:t>
       </w:r>
-      <w:r>
-        <w:rPr>
-          <w:rFonts w:ascii="Cascadia Mono" w:hAnsi="Cascadia Mono" w:cs="Cascadia Mono"/>
-          <w:color w:val="000000"/>
-          <w:sz w:val="19"/>
-          <w:szCs w:val="19"/>
-        </w:rPr>
-        <w:t>remiseAZero(formulaireJeuActif, txt_motAafficher, listeMotaTrouver, pbpendu) ;</w:t>
+      <w:proofErr w:type="spellStart"/>
+      <w:proofErr w:type="gramStart"/>
+      <w:r>
+        <w:rPr>
+          <w:rFonts w:ascii="Cascadia Mono" w:hAnsi="Cascadia Mono" w:cs="Cascadia Mono"/>
+          <w:color w:val="000000"/>
+          <w:sz w:val="19"/>
+          <w:szCs w:val="19"/>
+        </w:rPr>
+        <w:t>remiseAZero</w:t>
+      </w:r>
+      <w:proofErr w:type="spellEnd"/>
+      <w:r>
+        <w:rPr>
+          <w:rFonts w:ascii="Cascadia Mono" w:hAnsi="Cascadia Mono" w:cs="Cascadia Mono"/>
+          <w:color w:val="000000"/>
+          <w:sz w:val="19"/>
+          <w:szCs w:val="19"/>
+        </w:rPr>
+        <w:t>(</w:t>
+      </w:r>
+      <w:proofErr w:type="spellStart"/>
+      <w:proofErr w:type="gramEnd"/>
+      <w:r>
+        <w:rPr>
+          <w:rFonts w:ascii="Cascadia Mono" w:hAnsi="Cascadia Mono" w:cs="Cascadia Mono"/>
+          <w:color w:val="000000"/>
+          <w:sz w:val="19"/>
+          <w:szCs w:val="19"/>
+        </w:rPr>
+        <w:t>formulaireJeuActif</w:t>
+      </w:r>
+      <w:proofErr w:type="spellEnd"/>
+      <w:r>
+        <w:rPr>
+          <w:rFonts w:ascii="Cascadia Mono" w:hAnsi="Cascadia Mono" w:cs="Cascadia Mono"/>
+          <w:color w:val="000000"/>
+          <w:sz w:val="19"/>
+          <w:szCs w:val="19"/>
+        </w:rPr>
+        <w:t xml:space="preserve">, </w:t>
+      </w:r>
+      <w:proofErr w:type="spellStart"/>
+      <w:r>
+        <w:rPr>
+          <w:rFonts w:ascii="Cascadia Mono" w:hAnsi="Cascadia Mono" w:cs="Cascadia Mono"/>
+          <w:color w:val="000000"/>
+          <w:sz w:val="19"/>
+          <w:szCs w:val="19"/>
+        </w:rPr>
+        <w:t>txt_motAafficher</w:t>
+      </w:r>
+      <w:proofErr w:type="spellEnd"/>
+      <w:r>
+        <w:rPr>
+          <w:rFonts w:ascii="Cascadia Mono" w:hAnsi="Cascadia Mono" w:cs="Cascadia Mono"/>
+          <w:color w:val="000000"/>
+          <w:sz w:val="19"/>
+          <w:szCs w:val="19"/>
+        </w:rPr>
+        <w:t xml:space="preserve">, </w:t>
+      </w:r>
+      <w:proofErr w:type="spellStart"/>
+      <w:r>
+        <w:rPr>
+          <w:rFonts w:ascii="Cascadia Mono" w:hAnsi="Cascadia Mono" w:cs="Cascadia Mono"/>
+          <w:color w:val="000000"/>
+          <w:sz w:val="19"/>
+          <w:szCs w:val="19"/>
+        </w:rPr>
+        <w:t>listeMotaTrouver</w:t>
+      </w:r>
+      <w:proofErr w:type="spellEnd"/>
+      <w:r>
+        <w:rPr>
+          <w:rFonts w:ascii="Cascadia Mono" w:hAnsi="Cascadia Mono" w:cs="Cascadia Mono"/>
+          <w:color w:val="000000"/>
+          <w:sz w:val="19"/>
+          <w:szCs w:val="19"/>
+        </w:rPr>
+        <w:t xml:space="preserve">, </w:t>
+      </w:r>
+      <w:proofErr w:type="spellStart"/>
+      <w:r>
+        <w:rPr>
+          <w:rFonts w:ascii="Cascadia Mono" w:hAnsi="Cascadia Mono" w:cs="Cascadia Mono"/>
+          <w:color w:val="000000"/>
+          <w:sz w:val="19"/>
+          <w:szCs w:val="19"/>
+        </w:rPr>
+        <w:t>pbpendu</w:t>
+      </w:r>
+      <w:proofErr w:type="spellEnd"/>
+      <w:r>
+        <w:rPr>
+          <w:rFonts w:ascii="Cascadia Mono" w:hAnsi="Cascadia Mono" w:cs="Cascadia Mono"/>
+          <w:color w:val="000000"/>
+          <w:sz w:val="19"/>
+          <w:szCs w:val="19"/>
+        </w:rPr>
+        <w:t>) ;</w:t>
       </w:r>
     </w:p>
     <w:p>
@@ -6904,8 +9425,19 @@
           <w:sz w:val="19"/>
           <w:szCs w:val="19"/>
         </w:rPr>
-        <w:t xml:space="preserve"> Form1();</w:t>
-      </w:r>
+        <w:t xml:space="preserve"> Form1(</w:t>
+      </w:r>
+      <w:proofErr w:type="gramStart"/>
+      <w:r>
+        <w:rPr>
+          <w:rFonts w:ascii="Cascadia Mono" w:hAnsi="Cascadia Mono" w:cs="Cascadia Mono"/>
+          <w:color w:val="000000"/>
+          <w:sz w:val="19"/>
+          <w:szCs w:val="19"/>
+        </w:rPr>
+        <w:t>);</w:t>
+      </w:r>
+      <w:proofErr w:type="gramEnd"/>
     </w:p>
     <w:p>
       <w:pPr>
@@ -6925,15 +9457,37 @@
           <w:szCs w:val="19"/>
         </w:rPr>
       </w:pPr>
-      <w:r>
-        <w:rPr>
-          <w:rFonts w:ascii="Cascadia Mono" w:hAnsi="Cascadia Mono" w:cs="Cascadia Mono"/>
-          <w:color w:val="000000"/>
-          <w:sz w:val="19"/>
-          <w:szCs w:val="19"/>
-        </w:rPr>
-        <w:t>Accueil.Show();</w:t>
-      </w:r>
+      <w:proofErr w:type="spellStart"/>
+      <w:r>
+        <w:rPr>
+          <w:rFonts w:ascii="Cascadia Mono" w:hAnsi="Cascadia Mono" w:cs="Cascadia Mono"/>
+          <w:color w:val="000000"/>
+          <w:sz w:val="19"/>
+          <w:szCs w:val="19"/>
+        </w:rPr>
+        <w:t>Accueil.Show</w:t>
+      </w:r>
+      <w:proofErr w:type="spellEnd"/>
+      <w:r>
+        <w:rPr>
+          <w:rFonts w:ascii="Cascadia Mono" w:hAnsi="Cascadia Mono" w:cs="Cascadia Mono"/>
+          <w:color w:val="000000"/>
+          <w:sz w:val="19"/>
+          <w:szCs w:val="19"/>
+        </w:rPr>
+        <w:t>(</w:t>
+      </w:r>
+      <w:proofErr w:type="gramStart"/>
+      <w:r>
+        <w:rPr>
+          <w:rFonts w:ascii="Cascadia Mono" w:hAnsi="Cascadia Mono" w:cs="Cascadia Mono"/>
+          <w:color w:val="000000"/>
+          <w:sz w:val="19"/>
+          <w:szCs w:val="19"/>
+        </w:rPr>
+        <w:t>);</w:t>
+      </w:r>
+      <w:proofErr w:type="gramEnd"/>
     </w:p>
     <w:p>
       <w:pPr>
@@ -6943,15 +9497,37 @@
           <w:numId w:val="3"/>
         </w:numPr>
       </w:pPr>
-      <w:r>
-        <w:rPr>
-          <w:rFonts w:ascii="Cascadia Mono" w:hAnsi="Cascadia Mono" w:cs="Cascadia Mono"/>
-          <w:color w:val="000000"/>
-          <w:sz w:val="19"/>
-          <w:szCs w:val="19"/>
-        </w:rPr>
-        <w:t>formulaireJeuActif.Hide();</w:t>
-      </w:r>
+      <w:proofErr w:type="spellStart"/>
+      <w:r>
+        <w:rPr>
+          <w:rFonts w:ascii="Cascadia Mono" w:hAnsi="Cascadia Mono" w:cs="Cascadia Mono"/>
+          <w:color w:val="000000"/>
+          <w:sz w:val="19"/>
+          <w:szCs w:val="19"/>
+        </w:rPr>
+        <w:t>formulaireJeuActif.Hide</w:t>
+      </w:r>
+      <w:proofErr w:type="spellEnd"/>
+      <w:r>
+        <w:rPr>
+          <w:rFonts w:ascii="Cascadia Mono" w:hAnsi="Cascadia Mono" w:cs="Cascadia Mono"/>
+          <w:color w:val="000000"/>
+          <w:sz w:val="19"/>
+          <w:szCs w:val="19"/>
+        </w:rPr>
+        <w:t>(</w:t>
+      </w:r>
+      <w:proofErr w:type="gramStart"/>
+      <w:r>
+        <w:rPr>
+          <w:rFonts w:ascii="Cascadia Mono" w:hAnsi="Cascadia Mono" w:cs="Cascadia Mono"/>
+          <w:color w:val="000000"/>
+          <w:sz w:val="19"/>
+          <w:szCs w:val="19"/>
+        </w:rPr>
+        <w:t>);</w:t>
+      </w:r>
+      <w:proofErr w:type="gramEnd"/>
     </w:p>
     <w:p>
       <w:pPr>
@@ -6969,6 +9545,7 @@
       <w:r>
         <w:t xml:space="preserve">Voici le code de la méthode </w:t>
       </w:r>
+      <w:proofErr w:type="spellStart"/>
       <w:r>
         <w:rPr>
           <w:rFonts w:ascii="Cascadia Mono" w:hAnsi="Cascadia Mono" w:cs="Cascadia Mono"/>
@@ -6978,6 +9555,7 @@
         </w:rPr>
         <w:t>remiseAZero</w:t>
       </w:r>
+      <w:proofErr w:type="spellEnd"/>
     </w:p>
     <w:p>
       <w:pPr>
@@ -6992,6 +9570,7 @@
           <w:szCs w:val="19"/>
         </w:rPr>
       </w:pPr>
+      <w:proofErr w:type="gramStart"/>
       <w:r>
         <w:rPr>
           <w:rFonts w:ascii="Cascadia Mono" w:hAnsi="Cascadia Mono" w:cs="Cascadia Mono"/>
@@ -7001,6 +9580,7 @@
         </w:rPr>
         <w:t>public</w:t>
       </w:r>
+      <w:proofErr w:type="gramEnd"/>
       <w:r>
         <w:rPr>
           <w:rFonts w:ascii="Cascadia Mono" w:hAnsi="Cascadia Mono" w:cs="Cascadia Mono"/>
@@ -7010,6 +9590,7 @@
         </w:rPr>
         <w:t xml:space="preserve"> </w:t>
       </w:r>
+      <w:proofErr w:type="spellStart"/>
       <w:r>
         <w:rPr>
           <w:rFonts w:ascii="Cascadia Mono" w:hAnsi="Cascadia Mono" w:cs="Cascadia Mono"/>
@@ -7019,14 +9600,155 @@
         </w:rPr>
         <w:t>void</w:t>
       </w:r>
-      <w:r>
-        <w:rPr>
-          <w:rFonts w:ascii="Cascadia Mono" w:hAnsi="Cascadia Mono" w:cs="Cascadia Mono"/>
-          <w:color w:val="000000"/>
-          <w:sz w:val="19"/>
-          <w:szCs w:val="19"/>
-        </w:rPr>
-        <w:t xml:space="preserve"> remiseAZero(Form formulaireJeuActif,TextBox txt_motAafficher, List&lt;String&gt; listeMotaTrouver, PictureBox pb_pendu)</w:t>
+      <w:proofErr w:type="spellEnd"/>
+      <w:r>
+        <w:rPr>
+          <w:rFonts w:ascii="Cascadia Mono" w:hAnsi="Cascadia Mono" w:cs="Cascadia Mono"/>
+          <w:color w:val="000000"/>
+          <w:sz w:val="19"/>
+          <w:szCs w:val="19"/>
+        </w:rPr>
+        <w:t xml:space="preserve"> </w:t>
+      </w:r>
+      <w:proofErr w:type="spellStart"/>
+      <w:r>
+        <w:rPr>
+          <w:rFonts w:ascii="Cascadia Mono" w:hAnsi="Cascadia Mono" w:cs="Cascadia Mono"/>
+          <w:color w:val="000000"/>
+          <w:sz w:val="19"/>
+          <w:szCs w:val="19"/>
+        </w:rPr>
+        <w:t>remiseAZero</w:t>
+      </w:r>
+      <w:proofErr w:type="spellEnd"/>
+      <w:r>
+        <w:rPr>
+          <w:rFonts w:ascii="Cascadia Mono" w:hAnsi="Cascadia Mono" w:cs="Cascadia Mono"/>
+          <w:color w:val="000000"/>
+          <w:sz w:val="19"/>
+          <w:szCs w:val="19"/>
+        </w:rPr>
+        <w:t>(</w:t>
+      </w:r>
+      <w:proofErr w:type="spellStart"/>
+      <w:r>
+        <w:rPr>
+          <w:rFonts w:ascii="Cascadia Mono" w:hAnsi="Cascadia Mono" w:cs="Cascadia Mono"/>
+          <w:color w:val="000000"/>
+          <w:sz w:val="19"/>
+          <w:szCs w:val="19"/>
+        </w:rPr>
+        <w:t>Form</w:t>
+      </w:r>
+      <w:proofErr w:type="spellEnd"/>
+      <w:r>
+        <w:rPr>
+          <w:rFonts w:ascii="Cascadia Mono" w:hAnsi="Cascadia Mono" w:cs="Cascadia Mono"/>
+          <w:color w:val="000000"/>
+          <w:sz w:val="19"/>
+          <w:szCs w:val="19"/>
+        </w:rPr>
+        <w:t xml:space="preserve"> </w:t>
+      </w:r>
+      <w:proofErr w:type="spellStart"/>
+      <w:r>
+        <w:rPr>
+          <w:rFonts w:ascii="Cascadia Mono" w:hAnsi="Cascadia Mono" w:cs="Cascadia Mono"/>
+          <w:color w:val="000000"/>
+          <w:sz w:val="19"/>
+          <w:szCs w:val="19"/>
+        </w:rPr>
+        <w:t>formulaireJeuActif,TextBox</w:t>
+      </w:r>
+      <w:proofErr w:type="spellEnd"/>
+      <w:r>
+        <w:rPr>
+          <w:rFonts w:ascii="Cascadia Mono" w:hAnsi="Cascadia Mono" w:cs="Cascadia Mono"/>
+          <w:color w:val="000000"/>
+          <w:sz w:val="19"/>
+          <w:szCs w:val="19"/>
+        </w:rPr>
+        <w:t xml:space="preserve"> </w:t>
+      </w:r>
+      <w:proofErr w:type="spellStart"/>
+      <w:r>
+        <w:rPr>
+          <w:rFonts w:ascii="Cascadia Mono" w:hAnsi="Cascadia Mono" w:cs="Cascadia Mono"/>
+          <w:color w:val="000000"/>
+          <w:sz w:val="19"/>
+          <w:szCs w:val="19"/>
+        </w:rPr>
+        <w:t>txt_motAafficher</w:t>
+      </w:r>
+      <w:proofErr w:type="spellEnd"/>
+      <w:r>
+        <w:rPr>
+          <w:rFonts w:ascii="Cascadia Mono" w:hAnsi="Cascadia Mono" w:cs="Cascadia Mono"/>
+          <w:color w:val="000000"/>
+          <w:sz w:val="19"/>
+          <w:szCs w:val="19"/>
+        </w:rPr>
+        <w:t xml:space="preserve">, List&lt;String&gt; </w:t>
+      </w:r>
+      <w:proofErr w:type="spellStart"/>
+      <w:r>
+        <w:rPr>
+          <w:rFonts w:ascii="Cascadia Mono" w:hAnsi="Cascadia Mono" w:cs="Cascadia Mono"/>
+          <w:color w:val="000000"/>
+          <w:sz w:val="19"/>
+          <w:szCs w:val="19"/>
+        </w:rPr>
+        <w:t>listeMotaTrouver</w:t>
+      </w:r>
+      <w:proofErr w:type="spellEnd"/>
+      <w:r>
+        <w:rPr>
+          <w:rFonts w:ascii="Cascadia Mono" w:hAnsi="Cascadia Mono" w:cs="Cascadia Mono"/>
+          <w:color w:val="000000"/>
+          <w:sz w:val="19"/>
+          <w:szCs w:val="19"/>
+        </w:rPr>
+        <w:t xml:space="preserve">, </w:t>
+      </w:r>
+      <w:proofErr w:type="spellStart"/>
+      <w:r>
+        <w:rPr>
+          <w:rFonts w:ascii="Cascadia Mono" w:hAnsi="Cascadia Mono" w:cs="Cascadia Mono"/>
+          <w:color w:val="000000"/>
+          <w:sz w:val="19"/>
+          <w:szCs w:val="19"/>
+        </w:rPr>
+        <w:t>PictureBox</w:t>
+      </w:r>
+      <w:proofErr w:type="spellEnd"/>
+      <w:r>
+        <w:rPr>
+          <w:rFonts w:ascii="Cascadia Mono" w:hAnsi="Cascadia Mono" w:cs="Cascadia Mono"/>
+          <w:color w:val="000000"/>
+          <w:sz w:val="19"/>
+          <w:szCs w:val="19"/>
+        </w:rPr>
+        <w:t xml:space="preserve"> </w:t>
+      </w:r>
+      <w:proofErr w:type="spellStart"/>
+      <w:r>
+        <w:rPr>
+          <w:rFonts w:ascii="Cascadia Mono" w:hAnsi="Cascadia Mono" w:cs="Cascadia Mono"/>
+          <w:color w:val="000000"/>
+          <w:sz w:val="19"/>
+          <w:szCs w:val="19"/>
+        </w:rPr>
+        <w:t>pb_pendu</w:t>
+      </w:r>
+      <w:proofErr w:type="spellEnd"/>
+      <w:r>
+        <w:rPr>
+          <w:rFonts w:ascii="Cascadia Mono" w:hAnsi="Cascadia Mono" w:cs="Cascadia Mono"/>
+          <w:color w:val="000000"/>
+          <w:sz w:val="19"/>
+          <w:szCs w:val="19"/>
+        </w:rPr>
+        <w:t>)</w:t>
       </w:r>
     </w:p>
     <w:p>
@@ -7072,8 +9794,39 @@
           <w:sz w:val="19"/>
           <w:szCs w:val="19"/>
         </w:rPr>
-        <w:t xml:space="preserve">            //Mettre à vide les attribut motaafficher et motatrouver</w:t>
-      </w:r>
+        <w:t xml:space="preserve">            //Mettre à vide les attribut </w:t>
+      </w:r>
+      <w:proofErr w:type="spellStart"/>
+      <w:r>
+        <w:rPr>
+          <w:rFonts w:ascii="Cascadia Mono" w:hAnsi="Cascadia Mono" w:cs="Cascadia Mono"/>
+          <w:color w:val="000000"/>
+          <w:sz w:val="19"/>
+          <w:szCs w:val="19"/>
+        </w:rPr>
+        <w:t>motaafficher</w:t>
+      </w:r>
+      <w:proofErr w:type="spellEnd"/>
+      <w:r>
+        <w:rPr>
+          <w:rFonts w:ascii="Cascadia Mono" w:hAnsi="Cascadia Mono" w:cs="Cascadia Mono"/>
+          <w:color w:val="000000"/>
+          <w:sz w:val="19"/>
+          <w:szCs w:val="19"/>
+        </w:rPr>
+        <w:t xml:space="preserve"> et </w:t>
+      </w:r>
+      <w:proofErr w:type="spellStart"/>
+      <w:r>
+        <w:rPr>
+          <w:rFonts w:ascii="Cascadia Mono" w:hAnsi="Cascadia Mono" w:cs="Cascadia Mono"/>
+          <w:color w:val="000000"/>
+          <w:sz w:val="19"/>
+          <w:szCs w:val="19"/>
+        </w:rPr>
+        <w:t>motatrouver</w:t>
+      </w:r>
+      <w:proofErr w:type="spellEnd"/>
     </w:p>
     <w:p>
       <w:pPr>
@@ -7167,15 +9920,49 @@
         </w:rPr>
         <w:t xml:space="preserve">            </w:t>
       </w:r>
-      <w:r>
-        <w:rPr>
-          <w:rFonts w:ascii="Cascadia Mono" w:hAnsi="Cascadia Mono" w:cs="Cascadia Mono"/>
-          <w:color w:val="000000"/>
-          <w:sz w:val="19"/>
-          <w:szCs w:val="19"/>
-          <w:lang w:val="en-US"/>
-        </w:rPr>
-        <w:t>txt_motAafficher.Text = motaafficher;</w:t>
+      <w:proofErr w:type="spellStart"/>
+      <w:r>
+        <w:rPr>
+          <w:rFonts w:ascii="Cascadia Mono" w:hAnsi="Cascadia Mono" w:cs="Cascadia Mono"/>
+          <w:color w:val="000000"/>
+          <w:sz w:val="19"/>
+          <w:szCs w:val="19"/>
+          <w:lang w:val="en-US"/>
+        </w:rPr>
+        <w:t>txt_motAafficher.Text</w:t>
+      </w:r>
+      <w:proofErr w:type="spellEnd"/>
+      <w:r>
+        <w:rPr>
+          <w:rFonts w:ascii="Cascadia Mono" w:hAnsi="Cascadia Mono" w:cs="Cascadia Mono"/>
+          <w:color w:val="000000"/>
+          <w:sz w:val="19"/>
+          <w:szCs w:val="19"/>
+          <w:lang w:val="en-US"/>
+        </w:rPr>
+        <w:t xml:space="preserve"> = </w:t>
+      </w:r>
+      <w:proofErr w:type="spellStart"/>
+      <w:r>
+        <w:rPr>
+          <w:rFonts w:ascii="Cascadia Mono" w:hAnsi="Cascadia Mono" w:cs="Cascadia Mono"/>
+          <w:color w:val="000000"/>
+          <w:sz w:val="19"/>
+          <w:szCs w:val="19"/>
+          <w:lang w:val="en-US"/>
+        </w:rPr>
+        <w:t>motaafficher</w:t>
+      </w:r>
+      <w:proofErr w:type="spellEnd"/>
+      <w:r>
+        <w:rPr>
+          <w:rFonts w:ascii="Cascadia Mono" w:hAnsi="Cascadia Mono" w:cs="Cascadia Mono"/>
+          <w:color w:val="000000"/>
+          <w:sz w:val="19"/>
+          <w:szCs w:val="19"/>
+          <w:lang w:val="en-US"/>
+        </w:rPr>
+        <w:t>;</w:t>
       </w:r>
     </w:p>
     <w:p>
@@ -7227,6 +10014,7 @@
         </w:rPr>
         <w:t xml:space="preserve">            </w:t>
       </w:r>
+      <w:proofErr w:type="spellStart"/>
       <w:r>
         <w:rPr>
           <w:rFonts w:ascii="Cascadia Mono" w:hAnsi="Cascadia Mono" w:cs="Cascadia Mono"/>
@@ -7237,6 +10025,7 @@
         </w:rPr>
         <w:t>foreach</w:t>
       </w:r>
+      <w:proofErr w:type="spellEnd"/>
       <w:r>
         <w:rPr>
           <w:rFonts w:ascii="Cascadia Mono" w:hAnsi="Cascadia Mono" w:cs="Cascadia Mono"/>
@@ -7265,7 +10054,29 @@
           <w:szCs w:val="19"/>
           <w:lang w:val="en-US"/>
         </w:rPr>
-        <w:t xml:space="preserve"> formulaireJeuActif.Controls)</w:t>
+        <w:t xml:space="preserve"> </w:t>
+      </w:r>
+      <w:proofErr w:type="spellStart"/>
+      <w:r>
+        <w:rPr>
+          <w:rFonts w:ascii="Cascadia Mono" w:hAnsi="Cascadia Mono" w:cs="Cascadia Mono"/>
+          <w:color w:val="000000"/>
+          <w:sz w:val="19"/>
+          <w:szCs w:val="19"/>
+          <w:lang w:val="en-US"/>
+        </w:rPr>
+        <w:t>formulaireJeuActif.Controls</w:t>
+      </w:r>
+      <w:proofErr w:type="spellEnd"/>
+      <w:r>
+        <w:rPr>
+          <w:rFonts w:ascii="Cascadia Mono" w:hAnsi="Cascadia Mono" w:cs="Cascadia Mono"/>
+          <w:color w:val="000000"/>
+          <w:sz w:val="19"/>
+          <w:szCs w:val="19"/>
+          <w:lang w:val="en-US"/>
+        </w:rPr>
+        <w:t>)</w:t>
       </w:r>
     </w:p>
     <w:p>
@@ -7335,8 +10146,33 @@
           <w:szCs w:val="19"/>
           <w:lang w:val="en-US"/>
         </w:rPr>
-        <w:t xml:space="preserve"> (c.GetType() == </w:t>
-      </w:r>
+        <w:t xml:space="preserve"> (</w:t>
+      </w:r>
+      <w:proofErr w:type="spellStart"/>
+      <w:proofErr w:type="gramStart"/>
+      <w:r>
+        <w:rPr>
+          <w:rFonts w:ascii="Cascadia Mono" w:hAnsi="Cascadia Mono" w:cs="Cascadia Mono"/>
+          <w:color w:val="000000"/>
+          <w:sz w:val="19"/>
+          <w:szCs w:val="19"/>
+          <w:lang w:val="en-US"/>
+        </w:rPr>
+        <w:t>c.GetType</w:t>
+      </w:r>
+      <w:proofErr w:type="spellEnd"/>
+      <w:proofErr w:type="gramEnd"/>
+      <w:r>
+        <w:rPr>
+          <w:rFonts w:ascii="Cascadia Mono" w:hAnsi="Cascadia Mono" w:cs="Cascadia Mono"/>
+          <w:color w:val="000000"/>
+          <w:sz w:val="19"/>
+          <w:szCs w:val="19"/>
+          <w:lang w:val="en-US"/>
+        </w:rPr>
+        <w:t xml:space="preserve">() == </w:t>
+      </w:r>
+      <w:proofErr w:type="spellStart"/>
       <w:r>
         <w:rPr>
           <w:rFonts w:ascii="Cascadia Mono" w:hAnsi="Cascadia Mono" w:cs="Cascadia Mono"/>
@@ -7347,6 +10183,7 @@
         </w:rPr>
         <w:t>typeof</w:t>
       </w:r>
+      <w:proofErr w:type="spellEnd"/>
       <w:r>
         <w:rPr>
           <w:rFonts w:ascii="Cascadia Mono" w:hAnsi="Cascadia Mono" w:cs="Cascadia Mono"/>
@@ -7381,15 +10218,28 @@
         </w:rPr>
         <w:t xml:space="preserve">                    </w:t>
       </w:r>
-      <w:r>
-        <w:rPr>
-          <w:rFonts w:ascii="Cascadia Mono" w:hAnsi="Cascadia Mono" w:cs="Cascadia Mono"/>
-          <w:color w:val="000000"/>
-          <w:sz w:val="19"/>
-          <w:szCs w:val="19"/>
-        </w:rPr>
-        <w:t xml:space="preserve">c.Enabled = </w:t>
-      </w:r>
+      <w:proofErr w:type="spellStart"/>
+      <w:r>
+        <w:rPr>
+          <w:rFonts w:ascii="Cascadia Mono" w:hAnsi="Cascadia Mono" w:cs="Cascadia Mono"/>
+          <w:color w:val="000000"/>
+          <w:sz w:val="19"/>
+          <w:szCs w:val="19"/>
+        </w:rPr>
+        <w:t>c.Enabled</w:t>
+      </w:r>
+      <w:proofErr w:type="spellEnd"/>
+      <w:r>
+        <w:rPr>
+          <w:rFonts w:ascii="Cascadia Mono" w:hAnsi="Cascadia Mono" w:cs="Cascadia Mono"/>
+          <w:color w:val="000000"/>
+          <w:sz w:val="19"/>
+          <w:szCs w:val="19"/>
+        </w:rPr>
+        <w:t xml:space="preserve"> = </w:t>
+      </w:r>
+      <w:proofErr w:type="spellStart"/>
+      <w:proofErr w:type="gramStart"/>
       <w:r>
         <w:rPr>
           <w:rFonts w:ascii="Cascadia Mono" w:hAnsi="Cascadia Mono" w:cs="Cascadia Mono"/>
@@ -7399,6 +10249,7 @@
         </w:rPr>
         <w:t>true</w:t>
       </w:r>
+      <w:proofErr w:type="spellEnd"/>
       <w:r>
         <w:rPr>
           <w:rFonts w:ascii="Cascadia Mono" w:hAnsi="Cascadia Mono" w:cs="Cascadia Mono"/>
@@ -7408,6 +10259,7 @@
         </w:rPr>
         <w:t>;</w:t>
       </w:r>
+      <w:proofErr w:type="gramEnd"/>
     </w:p>
     <w:p>
       <w:pPr>
@@ -7521,6 +10373,7 @@
           <w:noProof/>
           <w:lang w:eastAsia="fr-FR"/>
         </w:rPr>
+        <w:lastRenderedPageBreak/>
         <w:drawing>
           <wp:inline distT="0" distB="0" distL="0" distR="0" wp14:anchorId="32E86675" wp14:editId="3AF1D1F5">
             <wp:extent cx="3913632" cy="2310561"/>
@@ -7814,7 +10667,7 @@
                 <w:bCs/>
                 <w:noProof/>
               </w:rPr>
-              <w:t>17</w:t>
+              <w:t>21</w:t>
             </w:r>
             <w:r>
               <w:rPr>
@@ -9842,7 +12695,7 @@
 </file>
 
 <file path=customXml/itemProps1.xml><?xml version="1.0" encoding="utf-8"?>
-<ds:datastoreItem xmlns:ds="http://schemas.openxmlformats.org/officeDocument/2006/customXml" ds:itemID="{F77D863E-AC13-4144-882D-3093227CDE74}">
+<ds:datastoreItem xmlns:ds="http://schemas.openxmlformats.org/officeDocument/2006/customXml" ds:itemID="{6B2A8143-C0E6-4210-821B-A19EEA5AD66E}">
   <ds:schemaRefs>
     <ds:schemaRef ds:uri="http://schemas.openxmlformats.org/officeDocument/2006/bibliography"/>
   </ds:schemaRefs>

</xml_diff>